<commit_message>
Minor adjustments to the recommendations and reflection
</commit_message>
<xml_diff>
--- a/DM Report.docx
+++ b/DM Report.docx
@@ -10,13 +10,13 @@
         <mc:AlternateContent>
           <mc:Choice Requires="wps">
             <w:drawing>
-              <wp:anchor distT="0" distB="0" distL="114300" distR="114300" simplePos="0" relativeHeight="251702272" behindDoc="0" locked="0" layoutInCell="1" allowOverlap="1" wp14:anchorId="6892ABF7" wp14:editId="1027F9BB">
+              <wp:anchor distT="0" distB="0" distL="114300" distR="114300" simplePos="0" relativeHeight="251702272" behindDoc="0" locked="0" layoutInCell="1" allowOverlap="1" wp14:anchorId="6892ABF7" wp14:editId="4421469A">
                 <wp:simplePos x="0" y="0"/>
                 <wp:positionH relativeFrom="column">
-                  <wp:posOffset>4191000</wp:posOffset>
+                  <wp:posOffset>4160855</wp:posOffset>
                 </wp:positionH>
                 <wp:positionV relativeFrom="paragraph">
-                  <wp:posOffset>6747933</wp:posOffset>
+                  <wp:posOffset>6712340</wp:posOffset>
                 </wp:positionV>
                 <wp:extent cx="1634067" cy="296334"/>
                 <wp:effectExtent l="0" t="0" r="23495" b="27940"/>
@@ -74,7 +74,7 @@
                 <v:stroke joinstyle="miter"/>
                 <v:path gradientshapeok="t" o:connecttype="rect"/>
               </v:shapetype>
-              <v:shape id="Text Box 11" o:spid="_x0000_s1026" type="#_x0000_t202" style="position:absolute;margin-left:330pt;margin-top:531.35pt;width:128.65pt;height:23.35pt;z-index:251702272;visibility:visible;mso-wrap-style:square;mso-height-percent:0;mso-wrap-distance-left:9pt;mso-wrap-distance-top:0;mso-wrap-distance-right:9pt;mso-wrap-distance-bottom:0;mso-position-horizontal:absolute;mso-position-horizontal-relative:text;mso-position-vertical:absolute;mso-position-vertical-relative:text;mso-height-percent:0;mso-height-relative:margin;v-text-anchor:top" o:gfxdata="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" fillcolor="white [3201]" strokeweight=".5pt">
+              <v:shape id="Text Box 11" o:spid="_x0000_s1026" type="#_x0000_t202" style="position:absolute;margin-left:327.65pt;margin-top:528.55pt;width:128.65pt;height:23.35pt;z-index:251702272;visibility:visible;mso-wrap-style:square;mso-height-percent:0;mso-wrap-distance-left:9pt;mso-wrap-distance-top:0;mso-wrap-distance-right:9pt;mso-wrap-distance-bottom:0;mso-position-horizontal:absolute;mso-position-horizontal-relative:text;mso-position-vertical:absolute;mso-position-vertical-relative:text;mso-height-percent:0;mso-height-relative:margin;v-text-anchor:top" o:gfxdata="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" fillcolor="white [3201]" strokeweight=".5pt">
                 <v:textbox>
                   <w:txbxContent>
                     <w:p>
@@ -84,6 +84,98 @@
                     </w:p>
                   </w:txbxContent>
                 </v:textbox>
+              </v:shape>
+            </w:pict>
+          </mc:Fallback>
+        </mc:AlternateContent>
+      </w:r>
+      <w:r>
+        <w:rPr>
+          <w:noProof/>
+        </w:rPr>
+        <mc:AlternateContent>
+          <mc:Choice Requires="wps">
+            <w:drawing>
+              <wp:anchor distT="0" distB="0" distL="114300" distR="114300" simplePos="0" relativeHeight="251693056" behindDoc="0" locked="0" layoutInCell="1" allowOverlap="1" wp14:anchorId="4A658ABE" wp14:editId="54883EE1">
+                <wp:simplePos x="0" y="0"/>
+                <wp:positionH relativeFrom="margin">
+                  <wp:posOffset>1355935</wp:posOffset>
+                </wp:positionH>
+                <wp:positionV relativeFrom="paragraph">
+                  <wp:posOffset>4978456</wp:posOffset>
+                </wp:positionV>
+                <wp:extent cx="1818752" cy="281354"/>
+                <wp:effectExtent l="0" t="0" r="10160" b="23495"/>
+                <wp:wrapNone/>
+                <wp:docPr id="166147253" name="Text Box 10"/>
+                <wp:cNvGraphicFramePr/>
+                <a:graphic xmlns:a="http://schemas.openxmlformats.org/drawingml/2006/main">
+                  <a:graphicData uri="http://schemas.microsoft.com/office/word/2010/wordprocessingShape">
+                    <wps:wsp>
+                      <wps:cNvSpPr txBox="1"/>
+                      <wps:spPr>
+                        <a:xfrm>
+                          <a:off x="0" y="0"/>
+                          <a:ext cx="1818752" cy="281354"/>
+                        </a:xfrm>
+                        <a:prstGeom prst="rect">
+                          <a:avLst/>
+                        </a:prstGeom>
+                        <a:solidFill>
+                          <a:schemeClr val="lt1"/>
+                        </a:solidFill>
+                        <a:ln w="6350">
+                          <a:solidFill>
+                            <a:prstClr val="black"/>
+                          </a:solidFill>
+                        </a:ln>
+                      </wps:spPr>
+                      <wps:txbx>
+                        <w:txbxContent>
+                          <w:p>
+                            <w:pPr>
+                              <w:jc w:val="center"/>
+                            </w:pPr>
+                            <w:r>
+                              <w:t>202201761 &amp; 202200070</w:t>
+                            </w:r>
+                          </w:p>
+                        </w:txbxContent>
+                      </wps:txbx>
+                      <wps:bodyPr rot="0" spcFirstLastPara="0" vertOverflow="overflow" horzOverflow="overflow" vert="horz" wrap="square" lIns="91440" tIns="45720" rIns="91440" bIns="45720" numCol="1" spcCol="0" rtlCol="0" fromWordArt="0" anchor="ctr" anchorCtr="0" forceAA="0" compatLnSpc="1">
+                        <a:prstTxWarp prst="textNoShape">
+                          <a:avLst/>
+                        </a:prstTxWarp>
+                        <a:noAutofit/>
+                      </wps:bodyPr>
+                    </wps:wsp>
+                  </a:graphicData>
+                </a:graphic>
+                <wp14:sizeRelH relativeFrom="margin">
+                  <wp14:pctWidth>0</wp14:pctWidth>
+                </wp14:sizeRelH>
+                <wp14:sizeRelV relativeFrom="margin">
+                  <wp14:pctHeight>0</wp14:pctHeight>
+                </wp14:sizeRelV>
+              </wp:anchor>
+            </w:drawing>
+          </mc:Choice>
+          <mc:Fallback>
+            <w:pict>
+              <v:shape w14:anchorId="4A658ABE" id="Text Box 10" o:spid="_x0000_s1027" type="#_x0000_t202" style="position:absolute;margin-left:106.75pt;margin-top:392pt;width:143.2pt;height:22.15pt;z-index:251693056;visibility:visible;mso-wrap-style:square;mso-width-percent:0;mso-height-percent:0;mso-wrap-distance-left:9pt;mso-wrap-distance-top:0;mso-wrap-distance-right:9pt;mso-wrap-distance-bottom:0;mso-position-horizontal:absolute;mso-position-horizontal-relative:margin;mso-position-vertical:absolute;mso-position-vertical-relative:text;mso-width-percent:0;mso-height-percent:0;mso-width-relative:margin;mso-height-relative:margin;v-text-anchor:middle" o:gfxdata="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" fillcolor="white [3201]" strokeweight=".5pt">
+                <v:textbox>
+                  <w:txbxContent>
+                    <w:p>
+                      <w:pPr>
+                        <w:jc w:val="center"/>
+                      </w:pPr>
+                      <w:r>
+                        <w:t>202201761 &amp; 202200070</w:t>
+                      </w:r>
+                    </w:p>
+                  </w:txbxContent>
+                </v:textbox>
+                <w10:wrap anchorx="margin"/>
               </v:shape>
             </w:pict>
           </mc:Fallback>
@@ -162,7 +254,7 @@
           </mc:Choice>
           <mc:Fallback>
             <w:pict>
-              <v:shape w14:anchorId="6531DF82" id="Text Box 10" o:spid="_x0000_s1027" type="#_x0000_t202" style="position:absolute;margin-left:117.25pt;margin-top:494.5pt;width:276.65pt;height:23.3pt;z-index:251701248;visibility:visible;mso-wrap-style:square;mso-width-percent:0;mso-height-percent:0;mso-wrap-distance-left:9pt;mso-wrap-distance-top:0;mso-wrap-distance-right:9pt;mso-wrap-distance-bottom:0;mso-position-horizontal:absolute;mso-position-horizontal-relative:margin;mso-position-vertical:absolute;mso-position-vertical-relative:text;mso-width-percent:0;mso-height-percent:0;mso-width-relative:margin;mso-height-relative:margin;v-text-anchor:middle" o:gfxdata="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" fillcolor="white [3201]" strokeweight=".5pt">
+              <v:shape w14:anchorId="6531DF82" id="_x0000_s1028" type="#_x0000_t202" style="position:absolute;margin-left:117.25pt;margin-top:494.5pt;width:276.65pt;height:23.3pt;z-index:251701248;visibility:visible;mso-wrap-style:square;mso-width-percent:0;mso-height-percent:0;mso-wrap-distance-left:9pt;mso-wrap-distance-top:0;mso-wrap-distance-right:9pt;mso-wrap-distance-bottom:0;mso-position-horizontal:absolute;mso-position-horizontal-relative:margin;mso-position-vertical:absolute;mso-position-vertical-relative:text;mso-width-percent:0;mso-height-percent:0;mso-width-relative:margin;mso-height-relative:margin;v-text-anchor:middle" o:gfxdata="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" fillcolor="white [3201]" strokeweight=".5pt">
                 <v:textbox>
                   <w:txbxContent>
                     <w:p>
@@ -254,7 +346,7 @@
           </mc:Choice>
           <mc:Fallback>
             <w:pict>
-              <v:shape w14:anchorId="4FB4E9E1" id="_x0000_s1028" type="#_x0000_t202" style="position:absolute;margin-left:116.6pt;margin-top:468.55pt;width:276.65pt;height:23.3pt;z-index:251699200;visibility:visible;mso-wrap-style:square;mso-width-percent:0;mso-height-percent:0;mso-wrap-distance-left:9pt;mso-wrap-distance-top:0;mso-wrap-distance-right:9pt;mso-wrap-distance-bottom:0;mso-position-horizontal:absolute;mso-position-horizontal-relative:margin;mso-position-vertical:absolute;mso-position-vertical-relative:text;mso-width-percent:0;mso-height-percent:0;mso-width-relative:margin;mso-height-relative:margin;v-text-anchor:middle" o:gfxdata="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" fillcolor="white [3201]" strokeweight=".5pt">
+              <v:shape w14:anchorId="4FB4E9E1" id="_x0000_s1029" type="#_x0000_t202" style="position:absolute;margin-left:116.6pt;margin-top:468.55pt;width:276.65pt;height:23.3pt;z-index:251699200;visibility:visible;mso-wrap-style:square;mso-width-percent:0;mso-height-percent:0;mso-wrap-distance-left:9pt;mso-wrap-distance-top:0;mso-wrap-distance-right:9pt;mso-wrap-distance-bottom:0;mso-position-horizontal:absolute;mso-position-horizontal-relative:margin;mso-position-vertical:absolute;mso-position-vertical-relative:text;mso-width-percent:0;mso-height-percent:0;mso-width-relative:margin;mso-height-relative:margin;v-text-anchor:middle" o:gfxdata="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" fillcolor="white [3201]" strokeweight=".5pt">
                 <v:textbox>
                   <w:txbxContent>
                     <w:p>
@@ -346,7 +438,7 @@
           </mc:Choice>
           <mc:Fallback>
             <w:pict>
-              <v:shape w14:anchorId="0980FBAC" id="_x0000_s1029" type="#_x0000_t202" style="position:absolute;margin-left:116.6pt;margin-top:443.25pt;width:276.65pt;height:23.3pt;z-index:251697152;visibility:visible;mso-wrap-style:square;mso-width-percent:0;mso-height-percent:0;mso-wrap-distance-left:9pt;mso-wrap-distance-top:0;mso-wrap-distance-right:9pt;mso-wrap-distance-bottom:0;mso-position-horizontal:absolute;mso-position-horizontal-relative:margin;mso-position-vertical:absolute;mso-position-vertical-relative:text;mso-width-percent:0;mso-height-percent:0;mso-width-relative:margin;mso-height-relative:margin;v-text-anchor:middle" o:gfxdata="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" fillcolor="white [3201]" strokeweight=".5pt">
+              <v:shape w14:anchorId="0980FBAC" id="_x0000_s1030" type="#_x0000_t202" style="position:absolute;margin-left:116.6pt;margin-top:443.25pt;width:276.65pt;height:23.3pt;z-index:251697152;visibility:visible;mso-wrap-style:square;mso-width-percent:0;mso-height-percent:0;mso-wrap-distance-left:9pt;mso-wrap-distance-top:0;mso-wrap-distance-right:9pt;mso-wrap-distance-bottom:0;mso-position-horizontal:absolute;mso-position-horizontal-relative:margin;mso-position-vertical:absolute;mso-position-vertical-relative:text;mso-width-percent:0;mso-height-percent:0;mso-width-relative:margin;mso-height-relative:margin;v-text-anchor:middle" o:gfxdata="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" fillcolor="white [3201]" strokeweight=".5pt">
                 <v:textbox>
                   <w:txbxContent>
                     <w:p>
@@ -372,7 +464,7 @@
         <mc:AlternateContent>
           <mc:Choice Requires="wps">
             <w:drawing>
-              <wp:anchor distT="0" distB="0" distL="114300" distR="114300" simplePos="0" relativeHeight="251695104" behindDoc="0" locked="0" layoutInCell="1" allowOverlap="1" wp14:anchorId="5D0505EA" wp14:editId="583E144F">
+              <wp:anchor distT="0" distB="0" distL="114300" distR="114300" simplePos="0" relativeHeight="251695104" behindDoc="0" locked="0" layoutInCell="1" allowOverlap="1" wp14:anchorId="5D0505EA" wp14:editId="12D274E1">
                 <wp:simplePos x="0" y="0"/>
                 <wp:positionH relativeFrom="margin">
                   <wp:posOffset>1447588</wp:posOffset>
@@ -413,7 +505,15 @@
                               <w:jc w:val="center"/>
                             </w:pPr>
                             <w:r>
-                              <w:t xml:space="preserve">Talal Alhawaj and Ali </w:t>
+                              <w:t xml:space="preserve">Talal </w:t>
+                            </w:r>
+                            <w:proofErr w:type="spellStart"/>
+                            <w:r>
+                              <w:t>Alhawaj</w:t>
+                            </w:r>
+                            <w:proofErr w:type="spellEnd"/>
+                            <w:r>
+                              <w:t xml:space="preserve"> and Ali </w:t>
                             </w:r>
                             <w:proofErr w:type="spellStart"/>
                             <w:r>
@@ -443,7 +543,7 @@
           </mc:Choice>
           <mc:Fallback>
             <w:pict>
-              <v:shape w14:anchorId="5D0505EA" id="_x0000_s1030" type="#_x0000_t202" style="position:absolute;margin-left:114pt;margin-top:417.95pt;width:276.65pt;height:23.3pt;z-index:251695104;visibility:visible;mso-wrap-style:square;mso-width-percent:0;mso-height-percent:0;mso-wrap-distance-left:9pt;mso-wrap-distance-top:0;mso-wrap-distance-right:9pt;mso-wrap-distance-bottom:0;mso-position-horizontal:absolute;mso-position-horizontal-relative:margin;mso-position-vertical:absolute;mso-position-vertical-relative:text;mso-width-percent:0;mso-height-percent:0;mso-width-relative:margin;mso-height-relative:margin;v-text-anchor:middle" o:gfxdata="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" fillcolor="white [3201]" strokeweight=".5pt">
+              <v:shape w14:anchorId="5D0505EA" id="_x0000_s1031" type="#_x0000_t202" style="position:absolute;margin-left:114pt;margin-top:417.95pt;width:276.65pt;height:23.3pt;z-index:251695104;visibility:visible;mso-wrap-style:square;mso-width-percent:0;mso-height-percent:0;mso-wrap-distance-left:9pt;mso-wrap-distance-top:0;mso-wrap-distance-right:9pt;mso-wrap-distance-bottom:0;mso-position-horizontal:absolute;mso-position-horizontal-relative:margin;mso-position-vertical:absolute;mso-position-vertical-relative:text;mso-width-percent:0;mso-height-percent:0;mso-width-relative:margin;mso-height-relative:margin;v-text-anchor:middle" o:gfxdata="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" fillcolor="white [3201]" strokeweight=".5pt">
                 <v:textbox>
                   <w:txbxContent>
                     <w:p>
@@ -451,102 +551,21 @@
                         <w:jc w:val="center"/>
                       </w:pPr>
                       <w:r>
-                        <w:t xml:space="preserve">Talal Alhawaj and Ali </w:t>
+                        <w:t xml:space="preserve">Talal </w:t>
+                      </w:r>
+                      <w:proofErr w:type="spellStart"/>
+                      <w:r>
+                        <w:t>Alhawaj</w:t>
+                      </w:r>
+                      <w:proofErr w:type="spellEnd"/>
+                      <w:r>
+                        <w:t xml:space="preserve"> and Ali </w:t>
                       </w:r>
                       <w:proofErr w:type="spellStart"/>
                       <w:r>
                         <w:t>AlArab</w:t>
                       </w:r>
                       <w:proofErr w:type="spellEnd"/>
-                    </w:p>
-                  </w:txbxContent>
-                </v:textbox>
-                <w10:wrap anchorx="margin"/>
-              </v:shape>
-            </w:pict>
-          </mc:Fallback>
-        </mc:AlternateContent>
-      </w:r>
-      <w:r>
-        <w:rPr>
-          <w:noProof/>
-        </w:rPr>
-        <mc:AlternateContent>
-          <mc:Choice Requires="wps">
-            <w:drawing>
-              <wp:anchor distT="0" distB="0" distL="114300" distR="114300" simplePos="0" relativeHeight="251693056" behindDoc="0" locked="0" layoutInCell="1" allowOverlap="1" wp14:anchorId="4A658ABE" wp14:editId="646D9379">
-                <wp:simplePos x="0" y="0"/>
-                <wp:positionH relativeFrom="margin">
-                  <wp:posOffset>1459442</wp:posOffset>
-                </wp:positionH>
-                <wp:positionV relativeFrom="paragraph">
-                  <wp:posOffset>4766310</wp:posOffset>
-                </wp:positionV>
-                <wp:extent cx="1591733" cy="541867"/>
-                <wp:effectExtent l="0" t="0" r="27940" b="10795"/>
-                <wp:wrapNone/>
-                <wp:docPr id="166147253" name="Text Box 10"/>
-                <wp:cNvGraphicFramePr/>
-                <a:graphic xmlns:a="http://schemas.openxmlformats.org/drawingml/2006/main">
-                  <a:graphicData uri="http://schemas.microsoft.com/office/word/2010/wordprocessingShape">
-                    <wps:wsp>
-                      <wps:cNvSpPr txBox="1"/>
-                      <wps:spPr>
-                        <a:xfrm>
-                          <a:off x="0" y="0"/>
-                          <a:ext cx="1591733" cy="541867"/>
-                        </a:xfrm>
-                        <a:prstGeom prst="rect">
-                          <a:avLst/>
-                        </a:prstGeom>
-                        <a:solidFill>
-                          <a:schemeClr val="lt1"/>
-                        </a:solidFill>
-                        <a:ln w="6350">
-                          <a:solidFill>
-                            <a:prstClr val="black"/>
-                          </a:solidFill>
-                        </a:ln>
-                      </wps:spPr>
-                      <wps:txbx>
-                        <w:txbxContent>
-                          <w:p>
-                            <w:pPr>
-                              <w:jc w:val="center"/>
-                            </w:pPr>
-                            <w:r>
-                              <w:t>202201761 &amp; 202200070</w:t>
-                            </w:r>
-                          </w:p>
-                        </w:txbxContent>
-                      </wps:txbx>
-                      <wps:bodyPr rot="0" spcFirstLastPara="0" vertOverflow="overflow" horzOverflow="overflow" vert="horz" wrap="square" lIns="91440" tIns="45720" rIns="91440" bIns="45720" numCol="1" spcCol="0" rtlCol="0" fromWordArt="0" anchor="ctr" anchorCtr="0" forceAA="0" compatLnSpc="1">
-                        <a:prstTxWarp prst="textNoShape">
-                          <a:avLst/>
-                        </a:prstTxWarp>
-                        <a:noAutofit/>
-                      </wps:bodyPr>
-                    </wps:wsp>
-                  </a:graphicData>
-                </a:graphic>
-                <wp14:sizeRelV relativeFrom="margin">
-                  <wp14:pctHeight>0</wp14:pctHeight>
-                </wp14:sizeRelV>
-              </wp:anchor>
-            </w:drawing>
-          </mc:Choice>
-          <mc:Fallback>
-            <w:pict>
-              <v:shape w14:anchorId="4A658ABE" id="_x0000_s1031" type="#_x0000_t202" style="position:absolute;margin-left:114.9pt;margin-top:375.3pt;width:125.35pt;height:42.65pt;z-index:251693056;visibility:visible;mso-wrap-style:square;mso-height-percent:0;mso-wrap-distance-left:9pt;mso-wrap-distance-top:0;mso-wrap-distance-right:9pt;mso-wrap-distance-bottom:0;mso-position-horizontal:absolute;mso-position-horizontal-relative:margin;mso-position-vertical:absolute;mso-position-vertical-relative:text;mso-height-percent:0;mso-height-relative:margin;v-text-anchor:middle" o:gfxdata="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" fillcolor="white [3201]" strokeweight=".5pt">
-                <v:textbox>
-                  <w:txbxContent>
-                    <w:p>
-                      <w:pPr>
-                        <w:jc w:val="center"/>
-                      </w:pPr>
-                      <w:r>
-                        <w:t>202201761 &amp; 202200070</w:t>
-                      </w:r>
                     </w:p>
                   </w:txbxContent>
                 </v:textbox>
@@ -599,6 +618,14 @@
     </w:p>
     <w:sdt>
       <w:sdtPr>
+        <w:rPr>
+          <w:rFonts w:asciiTheme="minorHAnsi" w:eastAsiaTheme="minorHAnsi" w:hAnsiTheme="minorHAnsi" w:cstheme="minorBidi"/>
+          <w:color w:val="auto"/>
+          <w:kern w:val="2"/>
+          <w:sz w:val="24"/>
+          <w:szCs w:val="24"/>
+          <w14:ligatures w14:val="standardContextual"/>
+        </w:rPr>
         <w:id w:val="-845943071"/>
         <w:docPartObj>
           <w:docPartGallery w:val="Table of Contents"/>
@@ -607,15 +634,9 @@
       </w:sdtPr>
       <w:sdtEndPr>
         <w:rPr>
-          <w:rFonts w:asciiTheme="minorHAnsi" w:eastAsiaTheme="minorHAnsi" w:hAnsiTheme="minorHAnsi" w:cstheme="minorBidi"/>
           <w:b/>
           <w:bCs/>
           <w:noProof/>
-          <w:color w:val="auto"/>
-          <w:kern w:val="2"/>
-          <w:sz w:val="24"/>
-          <w:szCs w:val="24"/>
-          <w14:ligatures w14:val="standardContextual"/>
         </w:rPr>
       </w:sdtEndPr>
       <w:sdtContent>
@@ -1481,7 +1502,21 @@
                 <w:rStyle w:val="Hyperlink"/>
                 <w:noProof/>
               </w:rPr>
-              <w:t>Task 6 - Inferences, Recommendation and Reflection</w:t>
+              <w:t>Task 6 - Inferenc</w:t>
+            </w:r>
+            <w:r>
+              <w:rPr>
+                <w:rStyle w:val="Hyperlink"/>
+                <w:noProof/>
+              </w:rPr>
+              <w:t>e</w:t>
+            </w:r>
+            <w:r>
+              <w:rPr>
+                <w:rStyle w:val="Hyperlink"/>
+                <w:noProof/>
+              </w:rPr>
+              <w:t>s, Recommendation and Reflection</w:t>
             </w:r>
             <w:r>
               <w:rPr>
@@ -1688,7 +1723,21 @@
                 <w:rStyle w:val="Hyperlink"/>
                 <w:noProof/>
               </w:rPr>
-              <w:t>6.3 Reflection</w:t>
+              <w:t>6.3 Reflec</w:t>
+            </w:r>
+            <w:r>
+              <w:rPr>
+                <w:rStyle w:val="Hyperlink"/>
+                <w:noProof/>
+              </w:rPr>
+              <w:t>t</w:t>
+            </w:r>
+            <w:r>
+              <w:rPr>
+                <w:rStyle w:val="Hyperlink"/>
+                <w:noProof/>
+              </w:rPr>
+              <w:t>ion</w:t>
             </w:r>
             <w:r>
               <w:rPr>
@@ -1729,7 +1778,7 @@
                 <w:noProof/>
                 <w:webHidden/>
               </w:rPr>
-              <w:t>34</w:t>
+              <w:t>33</w:t>
             </w:r>
             <w:r>
               <w:rPr>
@@ -1779,21 +1828,17 @@
     <w:p/>
     <w:p>
       <w:r>
-        <w:t xml:space="preserve">Cryptocurrencies are one of the most emerging technological advancements in the financial sector of the past decade, and the leading cryptocurrency is Bitcoin. Cryptocurrencies, by nature, are extremely volatile, and Bitcoin is no different. The ability to predict the future price of bitcoin and forecast it is an extremely </w:t>
-      </w:r>
-      <w:proofErr w:type="gramStart"/>
-      <w:r>
-        <w:t>valuable asset</w:t>
-      </w:r>
-      <w:proofErr w:type="gramEnd"/>
-      <w:r>
-        <w:t xml:space="preserve">, as it could guide investors on when to invest into said cryptocurrency. It also is beneficial to gather information about the world economy as a whole; since bitcoin is the biggest cryptocurrency, it shows and dictates patterns to other cryptocurrencies and other </w:t>
-      </w:r>
-      <w:proofErr w:type="spellStart"/>
-      <w:r>
-        <w:t>economical</w:t>
-      </w:r>
-      <w:proofErr w:type="spellEnd"/>
+        <w:t xml:space="preserve">Cryptocurrencies are one of the most emerging technological advancements in the financial sector of the past decade, and the leading cryptocurrency is Bitcoin. Cryptocurrencies, by nature, are extremely volatile, and Bitcoin is no different. The ability to predict the future price of bitcoin and forecast it is an extremely valuable asset, as it could guide investors on when to invest </w:t>
+      </w:r>
+      <w:r>
+        <w:t>in</w:t>
+      </w:r>
+      <w:r>
+        <w:t xml:space="preserve"> said cryptocurrency. It </w:t>
+      </w:r>
+      <w:r>
+        <w:t>is also beneficial to gather information about the world economy as a whole, since Bitcoin is the biggest cryptocurrency, it shows and dictates patterns to other cryptocurrencies and other economic</w:t>
+      </w:r>
       <w:r>
         <w:t xml:space="preserve"> factors. </w:t>
       </w:r>
@@ -1805,7 +1850,13 @@
     </w:p>
     <w:p>
       <w:r>
-        <w:t>This project addresses the challenges of predicting the future price of such a volatile concept through historical data in relation to it. Applying data preprocessing, model training and evaluation techniques in RapidMiner Studio</w:t>
+        <w:t>This project addresses the challenges of predicting the future price of such a volatile concept through historical data in relation to it. Applying data preprocessing, model training</w:t>
+      </w:r>
+      <w:r>
+        <w:t>,</w:t>
+      </w:r>
+      <w:r>
+        <w:t xml:space="preserve"> and evaluation techniques in RapidMiner Studio</w:t>
       </w:r>
       <w:r>
         <w:t xml:space="preserve"> to come up with the most accurate model to predict the Bitcoin price in the future.</w:t>
@@ -1813,15 +1864,13 @@
     </w:p>
     <w:p>
       <w:r>
-        <w:t xml:space="preserve">By the end of the project, we expect to find the most accurate model throughout our testing, that can effectively predict future prices of </w:t>
-      </w:r>
-      <w:proofErr w:type="gramStart"/>
-      <w:r>
-        <w:t>Bitcoin, and</w:t>
-      </w:r>
-      <w:proofErr w:type="gramEnd"/>
-      <w:r>
-        <w:t xml:space="preserve"> gain more knowledge on what are the factors that affect its pricing overall.</w:t>
+        <w:t xml:space="preserve">By the end of the project, we expect to find the most accurate model throughout our testing, </w:t>
+      </w:r>
+      <w:r>
+        <w:t xml:space="preserve">which can effectively predict future prices of Bitcoin, and gain more knowledge on what factors </w:t>
+      </w:r>
+      <w:r>
+        <w:t>affect its pricing overall.</w:t>
       </w:r>
     </w:p>
     <w:p/>
@@ -1848,7 +1897,13 @@
     </w:p>
     <w:p>
       <w:r>
-        <w:t>The dataset that we’ve chosen is the Bitcoin dataset from Kaggle from the article “Cryptocurrency Historical Prices.” Which contains historical Bitcoin statistics collected over several years, namely from 2009 to 2017, which encompasses numerous values such as market performance and blockchain activity.</w:t>
+        <w:t xml:space="preserve">The dataset that we’ve chosen is the Bitcoin dataset from Kaggle from the article “Cryptocurrency Historical Prices.” </w:t>
+      </w:r>
+      <w:r>
+        <w:t>This dataset</w:t>
+      </w:r>
+      <w:r>
+        <w:t xml:space="preserve"> contains historical Bitcoin statistics collected over several years, namely from 2009 to 2017, which encompasses numerous values such as market performance and blockchain activity.</w:t>
       </w:r>
     </w:p>
     <w:p>
@@ -1877,7 +1932,13 @@
         </w:numPr>
       </w:pPr>
       <w:r>
-        <w:t>It has more than sufficient data and is structured well enough to come up with predictive models and forecast bitcoin prices</w:t>
+        <w:t xml:space="preserve">It has more than sufficient data and is structured well enough to come up with predictive models and forecast </w:t>
+      </w:r>
+      <w:r>
+        <w:t>Bitcoin</w:t>
+      </w:r>
+      <w:r>
+        <w:t xml:space="preserve"> prices</w:t>
       </w:r>
     </w:p>
     <w:p>
@@ -1889,7 +1950,13 @@
         </w:numPr>
       </w:pPr>
       <w:r>
-        <w:t>It has great depth for modeling as it covers many concepts such as blockchain and economic features</w:t>
+        <w:t>It has great depth for modeling as it covers many concepts</w:t>
+      </w:r>
+      <w:r>
+        <w:t>,</w:t>
+      </w:r>
+      <w:r>
+        <w:t xml:space="preserve"> such as blockchain and economic features</w:t>
       </w:r>
       <w:r>
         <w:br/>
@@ -1917,15 +1984,13 @@
     </w:p>
     <w:p>
       <w:r>
-        <w:t xml:space="preserve">The dataset also has 478 missing values in the </w:t>
-      </w:r>
-      <w:proofErr w:type="spellStart"/>
-      <w:r>
-        <w:t>btc_trade_volume</w:t>
-      </w:r>
-      <w:proofErr w:type="spellEnd"/>
-      <w:r>
-        <w:t xml:space="preserve"> attribute, which is a highly important attribute for our analysis and modeling, so we would have to fill those in during preprocessing in Task 3.</w:t>
+        <w:t xml:space="preserve">The dataset also has 478 missing values in the btc_trade_volume attribute, which is </w:t>
+      </w:r>
+      <w:r>
+        <w:t>a fundamental</w:t>
+      </w:r>
+      <w:r>
+        <w:t xml:space="preserve"> attribute for our analysis and modeling, so we would have to fill those in during preprocessing in Task 3.</w:t>
       </w:r>
     </w:p>
     <w:p>
@@ -1933,31 +1998,13 @@
         <w:t>The dataset also contains some redundant attributes, with some attributes having a correlation value of &gt;0.99</w:t>
       </w:r>
       <w:r>
-        <w:t xml:space="preserve">, alongside multiple transaction related attributes such as </w:t>
-      </w:r>
-      <w:proofErr w:type="spellStart"/>
-      <w:r>
-        <w:t>btc_n_transactions</w:t>
-      </w:r>
-      <w:proofErr w:type="spellEnd"/>
-      <w:r>
-        <w:t xml:space="preserve">, </w:t>
-      </w:r>
-      <w:proofErr w:type="spellStart"/>
-      <w:r>
-        <w:t>btc_n_transactions_excluding_popular</w:t>
-      </w:r>
-      <w:proofErr w:type="spellEnd"/>
-      <w:r>
-        <w:t xml:space="preserve">, and </w:t>
-      </w:r>
-      <w:proofErr w:type="spellStart"/>
-      <w:r>
-        <w:t>btc_n_transactions_total</w:t>
-      </w:r>
-      <w:proofErr w:type="spellEnd"/>
-      <w:r>
-        <w:t>, this will also be addressed in task 3 with either feature selection or applying PCA.</w:t>
+        <w:t xml:space="preserve">, alongside multiple </w:t>
+      </w:r>
+      <w:r>
+        <w:t>transaction related attributes such as btc_n_transactions, btc_n_transactions_excluding_popular, and btc_n_transactions_total. This</w:t>
+      </w:r>
+      <w:r>
+        <w:t xml:space="preserve"> will also be addressed in task 3 with either feature selection or applying PCA.</w:t>
       </w:r>
     </w:p>
     <w:p/>
@@ -1971,7 +2018,13 @@
     <w:p>
       <w:r>
         <w:lastRenderedPageBreak/>
-        <w:t>The following are some visualizations regarding the dataset to further understand the distribution and summary of the data.</w:t>
+        <w:t xml:space="preserve">The following are some visualizations regarding the dataset </w:t>
+      </w:r>
+      <w:r>
+        <w:t>to further understand the distribution and summary of the data</w:t>
+      </w:r>
+      <w:r>
+        <w:t>.</w:t>
       </w:r>
     </w:p>
     <w:p>
@@ -2026,29 +2079,40 @@
       <w:r>
         <w:t xml:space="preserve">Figure </w:t>
       </w:r>
-      <w:fldSimple w:instr=" SEQ Figure \* ARABIC ">
-        <w:r>
-          <w:rPr>
-            <w:noProof/>
-          </w:rPr>
-          <w:t>1</w:t>
-        </w:r>
-      </w:fldSimple>
-      <w:r>
-        <w:t xml:space="preserve"> - The market price of bitcoin throughout the years</w:t>
-      </w:r>
-    </w:p>
-    <w:p>
-      <w:r>
-        <w:t xml:space="preserve">Figure 1 shows how volatile the price of bitcoin can be, and how it has </w:t>
-      </w:r>
-      <w:proofErr w:type="gramStart"/>
-      <w:r>
-        <w:t>had</w:t>
-      </w:r>
-      <w:proofErr w:type="gramEnd"/>
-      <w:r>
-        <w:t xml:space="preserve"> exponential growth in the later years.</w:t>
+      <w:r>
+        <w:fldChar w:fldCharType="begin"/>
+      </w:r>
+      <w:r>
+        <w:instrText xml:space="preserve"> SEQ Figure \* ARABIC </w:instrText>
+      </w:r>
+      <w:r>
+        <w:fldChar w:fldCharType="separate"/>
+      </w:r>
+      <w:r>
+        <w:rPr>
+          <w:noProof/>
+        </w:rPr>
+        <w:t>1</w:t>
+      </w:r>
+      <w:r>
+        <w:rPr>
+          <w:noProof/>
+        </w:rPr>
+        <w:fldChar w:fldCharType="end"/>
+      </w:r>
+      <w:r>
+        <w:t xml:space="preserve"> - The market price of </w:t>
+      </w:r>
+      <w:r>
+        <w:t>Bitcoin</w:t>
+      </w:r>
+      <w:r>
+        <w:t xml:space="preserve"> throughout the years</w:t>
+      </w:r>
+    </w:p>
+    <w:p>
+      <w:r>
+        <w:t>Figure 1 shows how volatile the price of bitcoin can be, and how it has had exponential growth in the later years.</w:t>
       </w:r>
     </w:p>
     <w:p/>
@@ -2105,34 +2169,40 @@
       <w:r>
         <w:t xml:space="preserve">Figure </w:t>
       </w:r>
-      <w:fldSimple w:instr=" SEQ Figure \* ARABIC ">
-        <w:r>
-          <w:rPr>
-            <w:noProof/>
-          </w:rPr>
-          <w:t>2</w:t>
-        </w:r>
-      </w:fldSimple>
-      <w:r>
-        <w:t xml:space="preserve"> - A Histogram showcasing </w:t>
-      </w:r>
-      <w:proofErr w:type="spellStart"/>
-      <w:r>
-        <w:t>btc_trade_volume</w:t>
-      </w:r>
-      <w:proofErr w:type="spellEnd"/>
-    </w:p>
-    <w:p>
-      <w:r>
-        <w:t xml:space="preserve">As we can see from the histogram in figure 2, the </w:t>
-      </w:r>
-      <w:proofErr w:type="spellStart"/>
-      <w:r>
-        <w:t>btc_trade_volume</w:t>
-      </w:r>
-      <w:proofErr w:type="spellEnd"/>
-      <w:r>
-        <w:t xml:space="preserve"> attribute is extremely rightly skewed, and there are significant outliers in the data, showcasing the need for proper outlier treatment and normalizing the values.</w:t>
+      <w:r>
+        <w:fldChar w:fldCharType="begin"/>
+      </w:r>
+      <w:r>
+        <w:instrText xml:space="preserve"> SEQ Figure \* ARABIC </w:instrText>
+      </w:r>
+      <w:r>
+        <w:fldChar w:fldCharType="separate"/>
+      </w:r>
+      <w:r>
+        <w:rPr>
+          <w:noProof/>
+        </w:rPr>
+        <w:t>2</w:t>
+      </w:r>
+      <w:r>
+        <w:rPr>
+          <w:noProof/>
+        </w:rPr>
+        <w:fldChar w:fldCharType="end"/>
+      </w:r>
+      <w:r>
+        <w:t xml:space="preserve"> - A Histogram showcasing btc_trade_volume</w:t>
+      </w:r>
+    </w:p>
+    <w:p>
+      <w:r>
+        <w:t xml:space="preserve">As we can see from the histogram in </w:t>
+      </w:r>
+      <w:r>
+        <w:t>Figure</w:t>
+      </w:r>
+      <w:r>
+        <w:t xml:space="preserve"> 2, the btc_trade_volume attribute is extremely rightly skewed, and there are significant outliers in the data, showcasing the need for proper outlier treatment and normalizing the values.</w:t>
       </w:r>
     </w:p>
     <w:p/>
@@ -2221,11 +2291,9 @@
       <w:r>
         <w:t xml:space="preserve">, and the need for a </w:t>
       </w:r>
-      <w:proofErr w:type="spellStart"/>
-      <w:r>
-        <w:t>dimenstionality</w:t>
-      </w:r>
-      <w:proofErr w:type="spellEnd"/>
+      <w:r>
+        <w:t>dimensionality</w:t>
+      </w:r>
       <w:r>
         <w:t xml:space="preserve"> reduction technique such as PCA.</w:t>
       </w:r>
@@ -2284,21 +2352,40 @@
       <w:r>
         <w:t xml:space="preserve">Figure </w:t>
       </w:r>
-      <w:fldSimple w:instr=" SEQ Figure \* ARABIC ">
-        <w:r>
-          <w:rPr>
-            <w:noProof/>
-          </w:rPr>
-          <w:t>4</w:t>
-        </w:r>
-      </w:fldSimple>
+      <w:r>
+        <w:fldChar w:fldCharType="begin"/>
+      </w:r>
+      <w:r>
+        <w:instrText xml:space="preserve"> SEQ Figure \* ARABIC </w:instrText>
+      </w:r>
+      <w:r>
+        <w:fldChar w:fldCharType="separate"/>
+      </w:r>
+      <w:r>
+        <w:rPr>
+          <w:noProof/>
+        </w:rPr>
+        <w:t>4</w:t>
+      </w:r>
+      <w:r>
+        <w:rPr>
+          <w:noProof/>
+        </w:rPr>
+        <w:fldChar w:fldCharType="end"/>
+      </w:r>
       <w:r>
         <w:t xml:space="preserve"> - Normalized Box plot of difficulty, hash rate, and market price</w:t>
       </w:r>
     </w:p>
     <w:p>
       <w:r>
-        <w:t xml:space="preserve">Figure 4 shows a normalized box plot of the 3 attributes to showcase the outliers and how the </w:t>
+        <w:t xml:space="preserve">Figure 4 shows a normalized box plot of the </w:t>
+      </w:r>
+      <w:r>
+        <w:t>three</w:t>
+      </w:r>
+      <w:r>
+        <w:t xml:space="preserve"> attributes to showcase the outliers and how the </w:t>
       </w:r>
       <w:proofErr w:type="gramStart"/>
       <w:r>
@@ -2312,15 +2399,13 @@
     <w:p/>
     <w:p>
       <w:r>
-        <w:t xml:space="preserve">This dataset is a time-series dataset, showcasing the evolution and volatility of the bitcoin cryptocurrency over time. Numerous attributes (such as </w:t>
-      </w:r>
-      <w:proofErr w:type="spellStart"/>
-      <w:r>
-        <w:t>market_price</w:t>
-      </w:r>
-      <w:proofErr w:type="spellEnd"/>
-      <w:r>
-        <w:t xml:space="preserve"> and difficulty) </w:t>
+        <w:t xml:space="preserve">This dataset is a time-series dataset, showcasing the evolution and volatility of the </w:t>
+      </w:r>
+      <w:r>
+        <w:t>Bitcoin</w:t>
+      </w:r>
+      <w:r>
+        <w:t xml:space="preserve"> cryptocurrency over time. Numerous attributes (such as market_price and difficulty) </w:t>
       </w:r>
       <w:r>
         <w:t>display exponential growth in the later years, which goes hand in hand with the evolution in the financial technology sector. Within the attributes, there are large scale attributes, which are magnitudes bigger than others, portraying the need to normalize the data for better results.</w:t>
@@ -2402,14 +2487,27 @@
       <w:r>
         <w:t xml:space="preserve">Figure </w:t>
       </w:r>
-      <w:fldSimple w:instr=" SEQ Figure \* ARABIC ">
-        <w:r>
-          <w:rPr>
-            <w:noProof/>
-          </w:rPr>
-          <w:t>5</w:t>
-        </w:r>
-      </w:fldSimple>
+      <w:r>
+        <w:fldChar w:fldCharType="begin"/>
+      </w:r>
+      <w:r>
+        <w:instrText xml:space="preserve"> SEQ Figure \* ARABIC </w:instrText>
+      </w:r>
+      <w:r>
+        <w:fldChar w:fldCharType="separate"/>
+      </w:r>
+      <w:r>
+        <w:rPr>
+          <w:noProof/>
+        </w:rPr>
+        <w:t>5</w:t>
+      </w:r>
+      <w:r>
+        <w:rPr>
+          <w:noProof/>
+        </w:rPr>
+        <w:fldChar w:fldCharType="end"/>
+      </w:r>
       <w:r>
         <w:t xml:space="preserve"> - KDD process diagram</w:t>
       </w:r>
@@ -2427,7 +2525,13 @@
     </w:p>
     <w:p>
       <w:r>
-        <w:t>Missing values, inconsistent values, redundant data and outliers are all challenges to be faced during the process of KDD, and all are obstacles that must be addressed to get proper outcomes and being able to extract desired data efficiently and effectively.</w:t>
+        <w:t>Missing values, inconsistent values, redundant data</w:t>
+      </w:r>
+      <w:r>
+        <w:t>, and outliers are all challenges to be faced during the process of KDD, and all are obstacles that must be addressed to get proper outcomes and be</w:t>
+      </w:r>
+      <w:r>
+        <w:t xml:space="preserve"> able to extract desired data efficiently and effectively.</w:t>
       </w:r>
     </w:p>
     <w:p>
@@ -2445,18 +2549,10 @@
     </w:p>
     <w:p>
       <w:r>
-        <w:t xml:space="preserve">The first part of it is data cleaning, the process of dealing with inaccurate, inconsistent, noisy, or incomplete data. The first step was to deal with the missing values, the dataset had significant gaps </w:t>
-      </w:r>
-      <w:r>
-        <w:t xml:space="preserve">in the </w:t>
-      </w:r>
-      <w:proofErr w:type="spellStart"/>
-      <w:r>
-        <w:t>btc_trade_volume</w:t>
-      </w:r>
-      <w:proofErr w:type="spellEnd"/>
-      <w:r>
-        <w:t xml:space="preserve"> attribute, with seven significant gaps, ranging from </w:t>
+        <w:t>The first part of it is data cleaning, the process of dealing with inaccurate, inconsistent, noisy, or incomplete data. The first step was to deal with the missing values</w:t>
+      </w:r>
+      <w:r>
+        <w:t xml:space="preserve">. The dataset had significant gaps in the btc_trade_volume attribute, with seven significant gaps, ranging from </w:t>
       </w:r>
       <w:proofErr w:type="gramStart"/>
       <w:r>
@@ -2472,7 +2568,13 @@
       </w:r>
       <w:proofErr w:type="gramEnd"/>
       <w:r>
-        <w:t xml:space="preserve"> plan has been implemented to deal with the missing values, while keeping respect to the time-series nature of the data.</w:t>
+        <w:t xml:space="preserve"> plan has been implemented to deal with the missing values, while </w:t>
+      </w:r>
+      <w:r>
+        <w:t>respecting</w:t>
+      </w:r>
+      <w:r>
+        <w:t xml:space="preserve"> the time-series nature of the data.</w:t>
       </w:r>
     </w:p>
     <w:p>
@@ -2533,14 +2635,27 @@
       <w:r>
         <w:t xml:space="preserve">Figure </w:t>
       </w:r>
-      <w:fldSimple w:instr=" SEQ Figure \* ARABIC ">
-        <w:r>
-          <w:rPr>
-            <w:noProof/>
-          </w:rPr>
-          <w:t>6</w:t>
-        </w:r>
-      </w:fldSimple>
+      <w:r>
+        <w:fldChar w:fldCharType="begin"/>
+      </w:r>
+      <w:r>
+        <w:instrText xml:space="preserve"> SEQ Figure \* ARABIC </w:instrText>
+      </w:r>
+      <w:r>
+        <w:fldChar w:fldCharType="separate"/>
+      </w:r>
+      <w:r>
+        <w:rPr>
+          <w:noProof/>
+        </w:rPr>
+        <w:t>6</w:t>
+      </w:r>
+      <w:r>
+        <w:rPr>
+          <w:noProof/>
+        </w:rPr>
+        <w:fldChar w:fldCharType="end"/>
+      </w:r>
       <w:r>
         <w:t xml:space="preserve"> - Parameters of the moving average operator</w:t>
       </w:r>
@@ -2558,7 +2673,13 @@
       </w:r>
       <w:proofErr w:type="gramEnd"/>
       <w:r>
-        <w:t xml:space="preserve"> of neighboring values (in our case 22) and takes in the average of it, providing a way to smoothen the gaps without sacrificing the integrity of the data.</w:t>
+        <w:t xml:space="preserve"> of neighboring values (in our case 22) and takes in the average of </w:t>
+      </w:r>
+      <w:r>
+        <w:t>them, providing a way to smooth</w:t>
+      </w:r>
+      <w:r>
+        <w:t xml:space="preserve"> the gaps without sacrificing the integrity of the data.</w:t>
       </w:r>
     </w:p>
     <w:p>
@@ -2635,43 +2756,32 @@
       <w:r>
         <w:t xml:space="preserve">Figure </w:t>
       </w:r>
-      <w:fldSimple w:instr=" SEQ Figure \* ARABIC ">
-        <w:r>
-          <w:rPr>
-            <w:noProof/>
-          </w:rPr>
-          <w:t>7</w:t>
-        </w:r>
-      </w:fldSimple>
+      <w:r>
+        <w:fldChar w:fldCharType="begin"/>
+      </w:r>
+      <w:r>
+        <w:instrText xml:space="preserve"> SEQ Figure \* ARABIC </w:instrText>
+      </w:r>
+      <w:r>
+        <w:fldChar w:fldCharType="separate"/>
+      </w:r>
+      <w:r>
+        <w:rPr>
+          <w:noProof/>
+        </w:rPr>
+        <w:t>7</w:t>
+      </w:r>
+      <w:r>
+        <w:rPr>
+          <w:noProof/>
+        </w:rPr>
+        <w:fldChar w:fldCharType="end"/>
+      </w:r>
       <w:r>
         <w:t xml:space="preserve"> - using the </w:t>
       </w:r>
       <w:r>
-        <w:t>if(missing(</w:t>
-      </w:r>
-      <w:proofErr w:type="spellStart"/>
-      <w:r>
-        <w:t>btc_trade_volume</w:t>
-      </w:r>
-      <w:proofErr w:type="spellEnd"/>
-      <w:r>
-        <w:t>), [average(</w:t>
-      </w:r>
-      <w:proofErr w:type="spellStart"/>
-      <w:r>
-        <w:t>btc_trade_volume</w:t>
-      </w:r>
-      <w:proofErr w:type="spellEnd"/>
-      <w:r>
-        <w:t xml:space="preserve">)], </w:t>
-      </w:r>
-      <w:proofErr w:type="spellStart"/>
-      <w:r>
-        <w:t>btc_trade_volume</w:t>
-      </w:r>
-      <w:proofErr w:type="spellEnd"/>
-      <w:r>
-        <w:t>)</w:t>
+        <w:t>if(missing(btc_trade_volume), [average(btc_trade_volume)], btc_trade_volume)</w:t>
       </w:r>
       <w:r>
         <w:t xml:space="preserve"> expression in the generate attributes operator</w:t>
@@ -2697,15 +2807,13 @@
         <w:t xml:space="preserve">Utilizing the Replace Missing Values (Series) operator set </w:t>
       </w:r>
       <w:r>
-        <w:t xml:space="preserve">with “previous value” to achieve forward fill to logically fill the </w:t>
-      </w:r>
-      <w:proofErr w:type="gramStart"/>
-      <w:r>
-        <w:t>aforementioned gap</w:t>
-      </w:r>
-      <w:proofErr w:type="gramEnd"/>
-      <w:r>
-        <w:t xml:space="preserve"> in respect to the time series nature of the dataset.</w:t>
+        <w:t xml:space="preserve">with “previous value” to achieve forward fill to logically fill the aforementioned gap </w:t>
+      </w:r>
+      <w:r>
+        <w:t>with</w:t>
+      </w:r>
+      <w:r>
+        <w:t xml:space="preserve"> respect to the time series nature of the dataset.</w:t>
       </w:r>
     </w:p>
     <w:p>
@@ -2760,38 +2868,70 @@
       <w:r>
         <w:t xml:space="preserve">Figure </w:t>
       </w:r>
-      <w:fldSimple w:instr=" SEQ Figure \* ARABIC ">
-        <w:r>
-          <w:rPr>
-            <w:noProof/>
-          </w:rPr>
-          <w:t>8</w:t>
-        </w:r>
-      </w:fldSimple>
-      <w:r>
-        <w:t xml:space="preserve"> - The set up of the operator to forward fill the gap</w:t>
-      </w:r>
-    </w:p>
-    <w:p>
-      <w:r>
-        <w:t xml:space="preserve">The combination of the moving average and the forward fill methods allows us to fill all the missing values in the dataset ensures readiness </w:t>
-      </w:r>
-      <w:r>
-        <w:rPr>
-          <w:highlight w:val="yellow"/>
-        </w:rPr>
+      <w:r>
+        <w:fldChar w:fldCharType="begin"/>
+      </w:r>
+      <w:r>
+        <w:instrText xml:space="preserve"> SEQ Figure \* ARABIC </w:instrText>
+      </w:r>
+      <w:r>
+        <w:fldChar w:fldCharType="separate"/>
+      </w:r>
+      <w:r>
+        <w:rPr>
+          <w:noProof/>
+        </w:rPr>
+        <w:t>8</w:t>
+      </w:r>
+      <w:r>
+        <w:rPr>
+          <w:noProof/>
+        </w:rPr>
+        <w:fldChar w:fldCharType="end"/>
+      </w:r>
+      <w:r>
+        <w:t xml:space="preserve"> - The </w:t>
+      </w:r>
+      <w:r>
+        <w:t>setup</w:t>
+      </w:r>
+      <w:r>
+        <w:t xml:space="preserve"> of the operator to forward fill the gap</w:t>
+      </w:r>
+    </w:p>
+    <w:p>
+      <w:r>
+        <w:t>The combination of the moving average and the forward fill methods allows us to fill all the missing values in the dataset</w:t>
+      </w:r>
+      <w:r>
+        <w:t>,</w:t>
+      </w:r>
+      <w:r>
+        <w:t xml:space="preserve"> </w:t>
+      </w:r>
+      <w:r>
+        <w:t>ensuring</w:t>
+      </w:r>
+      <w:r>
+        <w:t xml:space="preserve"> readiness </w:t>
+      </w:r>
+      <w:r>
         <w:t>for analysis and mining</w:t>
       </w:r>
       <w:r>
-        <w:t xml:space="preserve"> in the next </w:t>
-      </w:r>
-      <w:proofErr w:type="gramStart"/>
-      <w:r>
-        <w:t>steps,  while</w:t>
-      </w:r>
-      <w:proofErr w:type="gramEnd"/>
-      <w:r>
-        <w:t xml:space="preserve"> maintaining the integrity, realism and completion of all attributes within the dataset.</w:t>
+        <w:t xml:space="preserve"> in the next steps, while maintaining the integrity, realism</w:t>
+      </w:r>
+      <w:r>
+        <w:t>,</w:t>
+      </w:r>
+      <w:r>
+        <w:t xml:space="preserve"> and </w:t>
+      </w:r>
+      <w:r>
+        <w:t>completeness</w:t>
+      </w:r>
+      <w:r>
+        <w:t xml:space="preserve"> of all attributes within the dataset.</w:t>
       </w:r>
     </w:p>
     <w:p/>
@@ -2866,14 +3006,27 @@
       <w:r>
         <w:t xml:space="preserve">Figure </w:t>
       </w:r>
-      <w:fldSimple w:instr=" SEQ Figure \* ARABIC ">
-        <w:r>
-          <w:rPr>
-            <w:noProof/>
-          </w:rPr>
-          <w:t>9</w:t>
-        </w:r>
-      </w:fldSimple>
+      <w:r>
+        <w:fldChar w:fldCharType="begin"/>
+      </w:r>
+      <w:r>
+        <w:instrText xml:space="preserve"> SEQ Figure \* ARABIC </w:instrText>
+      </w:r>
+      <w:r>
+        <w:fldChar w:fldCharType="separate"/>
+      </w:r>
+      <w:r>
+        <w:rPr>
+          <w:noProof/>
+        </w:rPr>
+        <w:t>9</w:t>
+      </w:r>
+      <w:r>
+        <w:rPr>
+          <w:noProof/>
+        </w:rPr>
+        <w:fldChar w:fldCharType="end"/>
+      </w:r>
       <w:r>
         <w:t xml:space="preserve"> - Using the select attributes operator to only include a subset of attributes</w:t>
       </w:r>
@@ -2884,27 +3037,11 @@
       </w:r>
       <w:proofErr w:type="spellStart"/>
       <w:r>
-        <w:t>btc_trade_volume_</w:t>
-      </w:r>
-      <w:proofErr w:type="gramStart"/>
-      <w:r>
-        <w:t>RMV</w:t>
+        <w:t>btc_trade_volume_RMV</w:t>
       </w:r>
       <w:proofErr w:type="spellEnd"/>
       <w:r>
-        <w:t xml:space="preserve"> attribute</w:t>
-      </w:r>
-      <w:proofErr w:type="gramEnd"/>
-      <w:r>
-        <w:t xml:space="preserve"> to </w:t>
-      </w:r>
-      <w:proofErr w:type="gramStart"/>
-      <w:r>
-        <w:t>its</w:t>
-      </w:r>
-      <w:proofErr w:type="gramEnd"/>
-      <w:r>
-        <w:t xml:space="preserve"> original name, as that is the column with the complete data.</w:t>
+        <w:t xml:space="preserve"> attribute to its original name, as that is the column with the complete data.</w:t>
       </w:r>
     </w:p>
     <w:p/>
@@ -2916,65 +3053,7 @@
     <w:p/>
     <w:p>
       <w:r>
-        <w:t xml:space="preserve">Next comes normalization, an extremely important step in data pre-processing to ensure all values are </w:t>
-      </w:r>
-      <w:proofErr w:type="gramStart"/>
-      <w:r>
-        <w:t>taken into account</w:t>
-      </w:r>
-      <w:proofErr w:type="gramEnd"/>
-      <w:r>
-        <w:t xml:space="preserve"> equally, eliminating outliers, preventing numerical instability, and massively </w:t>
-      </w:r>
-      <w:proofErr w:type="gramStart"/>
-      <w:r>
-        <w:t>improve</w:t>
-      </w:r>
-      <w:proofErr w:type="gramEnd"/>
-      <w:r>
-        <w:t xml:space="preserve"> performance for a multitude of algorithms </w:t>
-      </w:r>
-      <w:r>
-        <w:rPr>
-          <w:highlight w:val="yellow"/>
-        </w:rPr>
-        <w:t xml:space="preserve">such </w:t>
-      </w:r>
-      <w:proofErr w:type="gramStart"/>
-      <w:r>
-        <w:rPr>
-          <w:highlight w:val="yellow"/>
-        </w:rPr>
-        <w:t xml:space="preserve">as  </w:t>
-      </w:r>
-      <w:proofErr w:type="spellStart"/>
-      <w:r>
-        <w:rPr>
-          <w:highlight w:val="yellow"/>
-        </w:rPr>
-        <w:t>nueral</w:t>
-      </w:r>
-      <w:proofErr w:type="spellEnd"/>
-      <w:proofErr w:type="gramEnd"/>
-      <w:r>
-        <w:rPr>
-          <w:highlight w:val="yellow"/>
-        </w:rPr>
-        <w:t xml:space="preserve"> networks and </w:t>
-      </w:r>
-      <w:proofErr w:type="gramStart"/>
-      <w:r>
-        <w:rPr>
-          <w:highlight w:val="yellow"/>
-        </w:rPr>
-        <w:t>distance based</w:t>
-      </w:r>
-      <w:proofErr w:type="gramEnd"/>
-      <w:r>
-        <w:rPr>
-          <w:highlight w:val="yellow"/>
-        </w:rPr>
-        <w:t xml:space="preserve"> algorithms such as KNN.</w:t>
+        <w:t>Next comes normalization, an extremely important step in data pre-processing to ensure all values are considered equally, eliminating outliers, preventing numerical instability, and significantly improving performance for a multitude of algorithms, such as neural networks and distance-based algorithms like KNN.</w:t>
       </w:r>
     </w:p>
     <w:p/>
@@ -2983,7 +3062,13 @@
         <w:t xml:space="preserve">We have implemented the Normalize operator using Z-Transformation (or statistical normalization) </w:t>
       </w:r>
       <w:r>
-        <w:t>to the selected attributes, it bases each attribute around a mean of zero, achieving consistent feature scaling across the whole dataset.</w:t>
+        <w:t xml:space="preserve">to the selected attributes, </w:t>
+      </w:r>
+      <w:r>
+        <w:t>which</w:t>
+      </w:r>
+      <w:r>
+        <w:t xml:space="preserve"> bases each attribute around a mean of zero, achieving consistent feature scaling across the whole dataset.</w:t>
       </w:r>
     </w:p>
     <w:p>
@@ -3039,24 +3124,29 @@
       <w:r>
         <w:t xml:space="preserve">Figure </w:t>
       </w:r>
-      <w:fldSimple w:instr=" SEQ Figure \* ARABIC ">
-        <w:r>
-          <w:rPr>
-            <w:noProof/>
-          </w:rPr>
-          <w:t>10</w:t>
-        </w:r>
-      </w:fldSimple>
-      <w:r>
-        <w:t xml:space="preserve"> - The configuration of the </w:t>
-      </w:r>
-      <w:proofErr w:type="gramStart"/>
-      <w:r>
-        <w:t>normalize</w:t>
-      </w:r>
-      <w:proofErr w:type="gramEnd"/>
-      <w:r>
-        <w:t xml:space="preserve"> operator</w:t>
+      <w:r>
+        <w:fldChar w:fldCharType="begin"/>
+      </w:r>
+      <w:r>
+        <w:instrText xml:space="preserve"> SEQ Figure \* ARABIC </w:instrText>
+      </w:r>
+      <w:r>
+        <w:fldChar w:fldCharType="separate"/>
+      </w:r>
+      <w:r>
+        <w:rPr>
+          <w:noProof/>
+        </w:rPr>
+        <w:t>10</w:t>
+      </w:r>
+      <w:r>
+        <w:rPr>
+          <w:noProof/>
+        </w:rPr>
+        <w:fldChar w:fldCharType="end"/>
+      </w:r>
+      <w:r>
+        <w:t xml:space="preserve"> - The configuration of the normalize operator</w:t>
       </w:r>
     </w:p>
     <w:p>
@@ -3069,7 +3159,13 @@
       </w:r>
       <w:proofErr w:type="spellEnd"/>
       <w:r>
-        <w:t xml:space="preserve"> was intentionally left out as preserving its original value is highly important for the </w:t>
+        <w:t xml:space="preserve"> was intentionally left out</w:t>
+      </w:r>
+      <w:r>
+        <w:t>,</w:t>
+      </w:r>
+      <w:r>
+        <w:t xml:space="preserve"> as preserving its original value is highly important for the </w:t>
       </w:r>
       <w:r>
         <w:t>analysis and the ability to predict future values.</w:t>
@@ -3081,7 +3177,19 @@
       </w:pPr>
       <w:r>
         <w:lastRenderedPageBreak/>
-        <w:t xml:space="preserve">We have then added the multiply operator to duplicate our data, split into 2 different select attributes. </w:t>
+        <w:t xml:space="preserve">We </w:t>
+      </w:r>
+      <w:r>
+        <w:t xml:space="preserve">then added the multiply operator to duplicate our data, which was </w:t>
+      </w:r>
+      <w:r>
+        <w:t xml:space="preserve">split into </w:t>
+      </w:r>
+      <w:r>
+        <w:t>two</w:t>
+      </w:r>
+      <w:r>
+        <w:t xml:space="preserve"> different select attributes. </w:t>
       </w:r>
       <w:r>
         <w:br/>
@@ -3137,21 +3245,40 @@
       <w:r>
         <w:t xml:space="preserve">Figure </w:t>
       </w:r>
-      <w:fldSimple w:instr=" SEQ Figure \* ARABIC ">
-        <w:r>
-          <w:rPr>
-            <w:noProof/>
-          </w:rPr>
-          <w:t>11</w:t>
-        </w:r>
-      </w:fldSimple>
+      <w:r>
+        <w:fldChar w:fldCharType="begin"/>
+      </w:r>
+      <w:r>
+        <w:instrText xml:space="preserve"> SEQ Figure \* ARABIC </w:instrText>
+      </w:r>
+      <w:r>
+        <w:fldChar w:fldCharType="separate"/>
+      </w:r>
+      <w:r>
+        <w:rPr>
+          <w:noProof/>
+        </w:rPr>
+        <w:t>11</w:t>
+      </w:r>
+      <w:r>
+        <w:rPr>
+          <w:noProof/>
+        </w:rPr>
+        <w:fldChar w:fldCharType="end"/>
+      </w:r>
       <w:r>
         <w:t xml:space="preserve"> - Selection of PCA Attributes</w:t>
       </w:r>
     </w:p>
     <w:p>
       <w:r>
-        <w:t>The first select attributes feeding into the PCA operator, leaving out the trade volume and market price attributes to keep them as is.</w:t>
+        <w:t xml:space="preserve">The first select attributes </w:t>
+      </w:r>
+      <w:r>
+        <w:t>feed</w:t>
+      </w:r>
+      <w:r>
+        <w:t xml:space="preserve"> into the PCA operator, leaving out the trade volume and market price attributes to keep them as is.</w:t>
       </w:r>
     </w:p>
     <w:p>
@@ -3206,14 +3333,27 @@
       <w:r>
         <w:t xml:space="preserve">Figure </w:t>
       </w:r>
-      <w:fldSimple w:instr=" SEQ Figure \* ARABIC ">
-        <w:r>
-          <w:rPr>
-            <w:noProof/>
-          </w:rPr>
-          <w:t>12</w:t>
-        </w:r>
-      </w:fldSimple>
+      <w:r>
+        <w:fldChar w:fldCharType="begin"/>
+      </w:r>
+      <w:r>
+        <w:instrText xml:space="preserve"> SEQ Figure \* ARABIC </w:instrText>
+      </w:r>
+      <w:r>
+        <w:fldChar w:fldCharType="separate"/>
+      </w:r>
+      <w:r>
+        <w:rPr>
+          <w:noProof/>
+        </w:rPr>
+        <w:t>12</w:t>
+      </w:r>
+      <w:r>
+        <w:rPr>
+          <w:noProof/>
+        </w:rPr>
+        <w:fldChar w:fldCharType="end"/>
+      </w:r>
       <w:r>
         <w:t xml:space="preserve"> - Flow of Process and configuration of PCA</w:t>
       </w:r>
@@ -3224,7 +3364,13 @@
         <w:t xml:space="preserve">We have made the variance threshold </w:t>
       </w:r>
       <w:r>
-        <w:t>at 0.95 to retain accurate data, but not to go too aggressive into di</w:t>
+        <w:t xml:space="preserve">at 0.95 to retain accurate data, but not to go too </w:t>
+      </w:r>
+      <w:r>
+        <w:t>aggressively</w:t>
+      </w:r>
+      <w:r>
+        <w:t xml:space="preserve"> into di</w:t>
       </w:r>
       <w:r>
         <w:t>mensio</w:t>
@@ -3238,7 +3384,7 @@
     </w:p>
     <w:p>
       <w:r>
-        <w:t xml:space="preserve">The second split of the multiply leads to another select attribute wherein we take the </w:t>
+        <w:t xml:space="preserve">The second split of the multiply leads to another selected attribute where we take the </w:t>
       </w:r>
       <w:proofErr w:type="spellStart"/>
       <w:r>
@@ -3246,15 +3392,7 @@
       </w:r>
       <w:proofErr w:type="spellEnd"/>
       <w:r>
-        <w:t xml:space="preserve"> market price, date and ID, to then join them with the attributes that have </w:t>
-      </w:r>
-      <w:proofErr w:type="gramStart"/>
-      <w:r>
-        <w:t>went</w:t>
-      </w:r>
-      <w:proofErr w:type="gramEnd"/>
-      <w:r>
-        <w:t xml:space="preserve"> through PCA.</w:t>
+        <w:t xml:space="preserve"> market price, date, and ID, and then join them with the attributes that have gone through PCA.</w:t>
       </w:r>
     </w:p>
     <w:p>
@@ -3312,14 +3450,27 @@
       <w:r>
         <w:t xml:space="preserve">Figure </w:t>
       </w:r>
-      <w:fldSimple w:instr=" SEQ Figure \* ARABIC ">
-        <w:r>
-          <w:rPr>
-            <w:noProof/>
-          </w:rPr>
-          <w:t>13</w:t>
-        </w:r>
-      </w:fldSimple>
+      <w:r>
+        <w:fldChar w:fldCharType="begin"/>
+      </w:r>
+      <w:r>
+        <w:instrText xml:space="preserve"> SEQ Figure \* ARABIC </w:instrText>
+      </w:r>
+      <w:r>
+        <w:fldChar w:fldCharType="separate"/>
+      </w:r>
+      <w:r>
+        <w:rPr>
+          <w:noProof/>
+        </w:rPr>
+        <w:t>13</w:t>
+      </w:r>
+      <w:r>
+        <w:rPr>
+          <w:noProof/>
+        </w:rPr>
+        <w:fldChar w:fldCharType="end"/>
+      </w:r>
       <w:r>
         <w:t xml:space="preserve"> - Second select attributes to join the date, market price, and ID into the </w:t>
       </w:r>
@@ -3387,14 +3538,27 @@
                             <w:r>
                               <w:t xml:space="preserve">Figure </w:t>
                             </w:r>
-                            <w:fldSimple w:instr=" SEQ Figure \* ARABIC ">
-                              <w:r>
-                                <w:rPr>
-                                  <w:noProof/>
-                                </w:rPr>
-                                <w:t>14</w:t>
-                              </w:r>
-                            </w:fldSimple>
+                            <w:r>
+                              <w:fldChar w:fldCharType="begin"/>
+                            </w:r>
+                            <w:r>
+                              <w:instrText xml:space="preserve"> SEQ Figure \* ARABIC </w:instrText>
+                            </w:r>
+                            <w:r>
+                              <w:fldChar w:fldCharType="separate"/>
+                            </w:r>
+                            <w:r>
+                              <w:rPr>
+                                <w:noProof/>
+                              </w:rPr>
+                              <w:t>14</w:t>
+                            </w:r>
+                            <w:r>
+                              <w:rPr>
+                                <w:noProof/>
+                              </w:rPr>
+                              <w:fldChar w:fldCharType="end"/>
+                            </w:r>
                             <w:r>
                               <w:t xml:space="preserve"> - Box Plot showcasing preprocessed Dataset</w:t>
                             </w:r>
@@ -3428,14 +3592,27 @@
                       <w:r>
                         <w:t xml:space="preserve">Figure </w:t>
                       </w:r>
-                      <w:fldSimple w:instr=" SEQ Figure \* ARABIC ">
-                        <w:r>
-                          <w:rPr>
-                            <w:noProof/>
-                          </w:rPr>
-                          <w:t>14</w:t>
-                        </w:r>
-                      </w:fldSimple>
+                      <w:r>
+                        <w:fldChar w:fldCharType="begin"/>
+                      </w:r>
+                      <w:r>
+                        <w:instrText xml:space="preserve"> SEQ Figure \* ARABIC </w:instrText>
+                      </w:r>
+                      <w:r>
+                        <w:fldChar w:fldCharType="separate"/>
+                      </w:r>
+                      <w:r>
+                        <w:rPr>
+                          <w:noProof/>
+                        </w:rPr>
+                        <w:t>14</w:t>
+                      </w:r>
+                      <w:r>
+                        <w:rPr>
+                          <w:noProof/>
+                        </w:rPr>
+                        <w:fldChar w:fldCharType="end"/>
+                      </w:r>
                       <w:r>
                         <w:t xml:space="preserve"> - Box Plot showcasing preprocessed Dataset</w:t>
                       </w:r>
@@ -3557,14 +3734,27 @@
                             <w:r>
                               <w:t xml:space="preserve">Figure </w:t>
                             </w:r>
-                            <w:fldSimple w:instr=" SEQ Figure \* ARABIC ">
-                              <w:r>
-                                <w:rPr>
-                                  <w:noProof/>
-                                </w:rPr>
-                                <w:t>15</w:t>
-                              </w:r>
-                            </w:fldSimple>
+                            <w:r>
+                              <w:fldChar w:fldCharType="begin"/>
+                            </w:r>
+                            <w:r>
+                              <w:instrText xml:space="preserve"> SEQ Figure \* ARABIC </w:instrText>
+                            </w:r>
+                            <w:r>
+                              <w:fldChar w:fldCharType="separate"/>
+                            </w:r>
+                            <w:r>
+                              <w:rPr>
+                                <w:noProof/>
+                              </w:rPr>
+                              <w:t>15</w:t>
+                            </w:r>
+                            <w:r>
+                              <w:rPr>
+                                <w:noProof/>
+                              </w:rPr>
+                              <w:fldChar w:fldCharType="end"/>
+                            </w:r>
                             <w:r>
                               <w:t xml:space="preserve"> - Box Plot Showcasing Raw Dataset</w:t>
                             </w:r>
@@ -3598,14 +3788,27 @@
                       <w:r>
                         <w:t xml:space="preserve">Figure </w:t>
                       </w:r>
-                      <w:fldSimple w:instr=" SEQ Figure \* ARABIC ">
-                        <w:r>
-                          <w:rPr>
-                            <w:noProof/>
-                          </w:rPr>
-                          <w:t>15</w:t>
-                        </w:r>
-                      </w:fldSimple>
+                      <w:r>
+                        <w:fldChar w:fldCharType="begin"/>
+                      </w:r>
+                      <w:r>
+                        <w:instrText xml:space="preserve"> SEQ Figure \* ARABIC </w:instrText>
+                      </w:r>
+                      <w:r>
+                        <w:fldChar w:fldCharType="separate"/>
+                      </w:r>
+                      <w:r>
+                        <w:rPr>
+                          <w:noProof/>
+                        </w:rPr>
+                        <w:t>15</w:t>
+                      </w:r>
+                      <w:r>
+                        <w:rPr>
+                          <w:noProof/>
+                        </w:rPr>
+                        <w:fldChar w:fldCharType="end"/>
+                      </w:r>
                       <w:r>
                         <w:t xml:space="preserve"> - Box Plot Showcasing Raw Dataset</w:t>
                       </w:r>
@@ -3686,48 +3889,87 @@
           <w:sz w:val="28"/>
           <w:szCs w:val="28"/>
         </w:rPr>
-        <w:t>Visualization differences between raw dataset and preprocessed dataset</w:t>
+        <w:t xml:space="preserve">Visualization differences between </w:t>
+      </w:r>
+      <w:r>
+        <w:rPr>
+          <w:sz w:val="28"/>
+          <w:szCs w:val="28"/>
+        </w:rPr>
+        <w:t xml:space="preserve">the </w:t>
+      </w:r>
+      <w:r>
+        <w:rPr>
+          <w:sz w:val="28"/>
+          <w:szCs w:val="28"/>
+        </w:rPr>
+        <w:t xml:space="preserve">raw dataset and </w:t>
+      </w:r>
+      <w:r>
+        <w:rPr>
+          <w:sz w:val="28"/>
+          <w:szCs w:val="28"/>
+        </w:rPr>
+        <w:t xml:space="preserve">the </w:t>
+      </w:r>
+      <w:r>
+        <w:rPr>
+          <w:sz w:val="28"/>
+          <w:szCs w:val="28"/>
+        </w:rPr>
+        <w:t xml:space="preserve">preprocessed </w:t>
+      </w:r>
+      <w:r>
+        <w:rPr>
+          <w:sz w:val="28"/>
+          <w:szCs w:val="28"/>
+        </w:rPr>
+        <w:lastRenderedPageBreak/>
+        <w:t>dataset</w:t>
       </w:r>
       <w:bookmarkEnd w:id="5"/>
     </w:p>
     <w:p>
       <w:r>
-        <w:lastRenderedPageBreak/>
         <w:t xml:space="preserve">It can be seen from the first box plot that there </w:t>
       </w:r>
+      <w:r>
+        <w:t>are a lot of attributes, and that there is one attribute (</w:t>
+      </w:r>
+      <w:proofErr w:type="spellStart"/>
+      <w:r>
+        <w:t>btc_difficulty</w:t>
+      </w:r>
+      <w:proofErr w:type="spellEnd"/>
+      <w:r>
+        <w:t xml:space="preserve">) that scales enormously higher than the other attributes, making a visualization such as a </w:t>
+      </w:r>
+      <w:r>
+        <w:t>box plot impossible to get any good data out of.</w:t>
+      </w:r>
+    </w:p>
+    <w:p>
+      <w:r>
+        <w:t>After applying normalization, outlier detection</w:t>
+      </w:r>
+      <w:r>
+        <w:t>, and a dimensionality</w:t>
+      </w:r>
+      <w:r>
+        <w:t xml:space="preserve"> reduction technique, we were able to see truly how correlated the values of the dataset are, making it much easier to interpret the box plot.</w:t>
+      </w:r>
+    </w:p>
+    <w:p>
+      <w:r>
+        <w:t xml:space="preserve">In addition, due to the higher </w:t>
+      </w:r>
       <w:proofErr w:type="gramStart"/>
       <w:r>
-        <w:t>a lot</w:t>
+        <w:t>amount</w:t>
       </w:r>
       <w:proofErr w:type="gramEnd"/>
       <w:r>
-        <w:t xml:space="preserve"> of attributes, and that there is one attribute (</w:t>
-      </w:r>
-      <w:proofErr w:type="spellStart"/>
-      <w:r>
-        <w:t>btc_difficulty</w:t>
-      </w:r>
-      <w:proofErr w:type="spellEnd"/>
-      <w:r>
-        <w:t>) that scales enormously higher than the other attributes, making a visualization such as box plot impossible to get any good data out of.</w:t>
-      </w:r>
-    </w:p>
-    <w:p>
-      <w:r>
-        <w:t xml:space="preserve">After applying normalization, outlier detection and a </w:t>
-      </w:r>
-      <w:proofErr w:type="spellStart"/>
-      <w:r>
-        <w:t>dinesnsionality</w:t>
-      </w:r>
-      <w:proofErr w:type="spellEnd"/>
-      <w:r>
-        <w:t xml:space="preserve"> reduction technique, we were able to see truly how correlated the values of the dataset are, making it much easier to interpret the box plot.</w:t>
-      </w:r>
-    </w:p>
-    <w:p>
-      <w:r>
-        <w:t xml:space="preserve">In addition, due to the higher </w:t>
+        <w:t xml:space="preserve"> of attributes in the raw dataset, a significant </w:t>
       </w:r>
       <w:proofErr w:type="gramStart"/>
       <w:r>
@@ -3735,13 +3977,11 @@
       </w:r>
       <w:proofErr w:type="gramEnd"/>
       <w:r>
-        <w:t xml:space="preserve"> of attributes in the raw dataset, a significant amount of visualizations </w:t>
-      </w:r>
-      <w:proofErr w:type="gramStart"/>
-      <w:r>
-        <w:t>cant</w:t>
-      </w:r>
-      <w:proofErr w:type="gramEnd"/>
+        <w:t xml:space="preserve"> of visualizations </w:t>
+      </w:r>
+      <w:r>
+        <w:t>can't</w:t>
+      </w:r>
       <w:r>
         <w:t xml:space="preserve"> even be generated if we want to include all attributes, such as bell curves</w:t>
       </w:r>
@@ -3801,14 +4041,27 @@
       <w:r>
         <w:t xml:space="preserve">Figure </w:t>
       </w:r>
-      <w:fldSimple w:instr=" SEQ Figure \* ARABIC ">
-        <w:r>
-          <w:rPr>
-            <w:noProof/>
-          </w:rPr>
-          <w:t>16</w:t>
-        </w:r>
-      </w:fldSimple>
+      <w:r>
+        <w:fldChar w:fldCharType="begin"/>
+      </w:r>
+      <w:r>
+        <w:instrText xml:space="preserve"> SEQ Figure \* ARABIC </w:instrText>
+      </w:r>
+      <w:r>
+        <w:fldChar w:fldCharType="separate"/>
+      </w:r>
+      <w:r>
+        <w:rPr>
+          <w:noProof/>
+        </w:rPr>
+        <w:t>16</w:t>
+      </w:r>
+      <w:r>
+        <w:rPr>
+          <w:noProof/>
+        </w:rPr>
+        <w:fldChar w:fldCharType="end"/>
+      </w:r>
       <w:r>
         <w:t xml:space="preserve"> - Area Graph showcasing raw dataset</w:t>
       </w:r>
@@ -3867,16 +4120,35 @@
       <w:r>
         <w:t xml:space="preserve">Figure </w:t>
       </w:r>
-      <w:fldSimple w:instr=" SEQ Figure \* ARABIC ">
-        <w:r>
-          <w:rPr>
-            <w:noProof/>
-          </w:rPr>
-          <w:t>17</w:t>
-        </w:r>
-      </w:fldSimple>
-      <w:r>
-        <w:t xml:space="preserve"> - Area Graph showcasing preprocessed dataset</w:t>
+      <w:r>
+        <w:fldChar w:fldCharType="begin"/>
+      </w:r>
+      <w:r>
+        <w:instrText xml:space="preserve"> SEQ Figure \* ARABIC </w:instrText>
+      </w:r>
+      <w:r>
+        <w:fldChar w:fldCharType="separate"/>
+      </w:r>
+      <w:r>
+        <w:rPr>
+          <w:noProof/>
+        </w:rPr>
+        <w:t>17</w:t>
+      </w:r>
+      <w:r>
+        <w:rPr>
+          <w:noProof/>
+        </w:rPr>
+        <w:fldChar w:fldCharType="end"/>
+      </w:r>
+      <w:r>
+        <w:t xml:space="preserve"> - Area Graph showcasing </w:t>
+      </w:r>
+      <w:r>
+        <w:t xml:space="preserve">the </w:t>
+      </w:r>
+      <w:r>
+        <w:t>preprocessed dataset</w:t>
       </w:r>
     </w:p>
     <w:p>
@@ -3889,20 +4161,13 @@
     </w:p>
     <w:p>
       <w:r>
-        <w:t xml:space="preserve">On </w:t>
-      </w:r>
-      <w:proofErr w:type="gramStart"/>
-      <w:r>
-        <w:t xml:space="preserve">the </w:t>
-      </w:r>
-      <w:proofErr w:type="spellStart"/>
-      <w:r>
-        <w:t>the</w:t>
-      </w:r>
-      <w:proofErr w:type="spellEnd"/>
-      <w:proofErr w:type="gramEnd"/>
-      <w:r>
-        <w:t xml:space="preserve"> other hand, the preprocessed, dimension reduced dataset is much easier to get good insights from on a quick glance.</w:t>
+        <w:t xml:space="preserve">On the other hand, the preprocessed, dimension reduced dataset is much easier to get good insights from </w:t>
+      </w:r>
+      <w:r>
+        <w:t>at</w:t>
+      </w:r>
+      <w:r>
+        <w:t xml:space="preserve"> a quick glance.</w:t>
       </w:r>
     </w:p>
     <w:p/>
@@ -3928,7 +4193,13 @@
       <w:bookmarkStart w:id="7" w:name="_Hlk197799658"/>
       <w:bookmarkEnd w:id="7"/>
       <w:r>
-        <w:t>Task 4 Began with the retrieval of the preprocessed dataset, the type of models used were mainly supervised, because they perform more efficiently with Time-Series data.</w:t>
+        <w:t xml:space="preserve">Task 4 </w:t>
+      </w:r>
+      <w:r>
+        <w:t xml:space="preserve">began with the retrieval of the preprocessed dataset, and </w:t>
+      </w:r>
+      <w:r>
+        <w:t>the type of models used were mainly supervised, because they perform more efficiently with Time-Series data.</w:t>
       </w:r>
     </w:p>
     <w:p>
@@ -3962,7 +4233,13 @@
         <w:t xml:space="preserve">regression </w:t>
       </w:r>
       <w:r>
-        <w:t xml:space="preserve">models by providing essential metrics such as RMSE, Absolute Error, Correlation and </w:t>
+        <w:t>models by providing essential metrics such as RMSE, Absolute Error, Correlation</w:t>
+      </w:r>
+      <w:r>
+        <w:t>,</w:t>
+      </w:r>
+      <w:r>
+        <w:t xml:space="preserve"> and </w:t>
       </w:r>
       <w:r>
         <w:rPr>
@@ -4032,14 +4309,27 @@
       <w:r>
         <w:t xml:space="preserve">Figure </w:t>
       </w:r>
-      <w:fldSimple w:instr=" SEQ Figure \* ARABIC ">
-        <w:r>
-          <w:rPr>
-            <w:noProof/>
-          </w:rPr>
-          <w:t>18</w:t>
-        </w:r>
-      </w:fldSimple>
+      <w:r>
+        <w:fldChar w:fldCharType="begin"/>
+      </w:r>
+      <w:r>
+        <w:instrText xml:space="preserve"> SEQ Figure \* ARABIC </w:instrText>
+      </w:r>
+      <w:r>
+        <w:fldChar w:fldCharType="separate"/>
+      </w:r>
+      <w:r>
+        <w:rPr>
+          <w:noProof/>
+        </w:rPr>
+        <w:t>18</w:t>
+      </w:r>
+      <w:r>
+        <w:rPr>
+          <w:noProof/>
+        </w:rPr>
+        <w:fldChar w:fldCharType="end"/>
+      </w:r>
       <w:r>
         <w:t xml:space="preserve">- Process Flow </w:t>
       </w:r>
@@ -4150,14 +4440,27 @@
       <w:r>
         <w:t xml:space="preserve">Figure </w:t>
       </w:r>
-      <w:fldSimple w:instr=" SEQ Figure \* ARABIC ">
-        <w:r>
-          <w:rPr>
-            <w:noProof/>
-          </w:rPr>
-          <w:t>19</w:t>
-        </w:r>
-      </w:fldSimple>
+      <w:r>
+        <w:fldChar w:fldCharType="begin"/>
+      </w:r>
+      <w:r>
+        <w:instrText xml:space="preserve"> SEQ Figure \* ARABIC </w:instrText>
+      </w:r>
+      <w:r>
+        <w:fldChar w:fldCharType="separate"/>
+      </w:r>
+      <w:r>
+        <w:rPr>
+          <w:noProof/>
+        </w:rPr>
+        <w:t>19</w:t>
+      </w:r>
+      <w:r>
+        <w:rPr>
+          <w:noProof/>
+        </w:rPr>
+        <w:fldChar w:fldCharType="end"/>
+      </w:r>
       <w:r>
         <w:t xml:space="preserve"> - </w:t>
       </w:r>
@@ -4178,15 +4481,7 @@
     </w:p>
     <w:p>
       <w:r>
-        <w:t xml:space="preserve">Before </w:t>
-      </w:r>
-      <w:proofErr w:type="gramStart"/>
-      <w:r>
-        <w:t>tuning</w:t>
-      </w:r>
-      <w:proofErr w:type="gramEnd"/>
-      <w:r>
-        <w:t>, the model showed poor alignment with the target’s trend. However, after adjustments, the performance improved across all evaluation metrics. While it did not match or even get close to the performance results of the Linear Regression model.  Tuning the Random Forest model has shown enough improvement to be considered for Ensemble model testing.</w:t>
+        <w:t>Before tuning, the model showed poor alignment with the target’s trend. However, after adjustments, the performance improved across all evaluation metrics. While it did not match or even get close to the performance results of the Linear Regression model.  Tuning the Random Forest model has shown enough improvement to be considered for Ensemble model testing.</w:t>
       </w:r>
     </w:p>
     <w:p/>
@@ -4256,14 +4551,27 @@
                             <w:r>
                               <w:t xml:space="preserve">Figure </w:t>
                             </w:r>
-                            <w:fldSimple w:instr=" SEQ Figure \* ARABIC ">
-                              <w:r>
-                                <w:rPr>
-                                  <w:noProof/>
-                                </w:rPr>
-                                <w:t>20</w:t>
-                              </w:r>
-                            </w:fldSimple>
+                            <w:r>
+                              <w:fldChar w:fldCharType="begin"/>
+                            </w:r>
+                            <w:r>
+                              <w:instrText xml:space="preserve"> SEQ Figure \* ARABIC </w:instrText>
+                            </w:r>
+                            <w:r>
+                              <w:fldChar w:fldCharType="separate"/>
+                            </w:r>
+                            <w:r>
+                              <w:rPr>
+                                <w:noProof/>
+                              </w:rPr>
+                              <w:t>20</w:t>
+                            </w:r>
+                            <w:r>
+                              <w:rPr>
+                                <w:noProof/>
+                              </w:rPr>
+                              <w:fldChar w:fldCharType="end"/>
+                            </w:r>
                             <w:r>
                               <w:t xml:space="preserve"> - </w:t>
                             </w:r>
@@ -4306,14 +4614,27 @@
                       <w:r>
                         <w:t xml:space="preserve">Figure </w:t>
                       </w:r>
-                      <w:fldSimple w:instr=" SEQ Figure \* ARABIC ">
-                        <w:r>
-                          <w:rPr>
-                            <w:noProof/>
-                          </w:rPr>
-                          <w:t>20</w:t>
-                        </w:r>
-                      </w:fldSimple>
+                      <w:r>
+                        <w:fldChar w:fldCharType="begin"/>
+                      </w:r>
+                      <w:r>
+                        <w:instrText xml:space="preserve"> SEQ Figure \* ARABIC </w:instrText>
+                      </w:r>
+                      <w:r>
+                        <w:fldChar w:fldCharType="separate"/>
+                      </w:r>
+                      <w:r>
+                        <w:rPr>
+                          <w:noProof/>
+                        </w:rPr>
+                        <w:t>20</w:t>
+                      </w:r>
+                      <w:r>
+                        <w:rPr>
+                          <w:noProof/>
+                        </w:rPr>
+                        <w:fldChar w:fldCharType="end"/>
+                      </w:r>
                       <w:r>
                         <w:t xml:space="preserve"> - </w:t>
                       </w:r>
@@ -4392,14 +4713,27 @@
                             <w:r>
                               <w:t xml:space="preserve">Figure </w:t>
                             </w:r>
-                            <w:fldSimple w:instr=" SEQ Figure \* ARABIC ">
-                              <w:r>
-                                <w:rPr>
-                                  <w:noProof/>
-                                </w:rPr>
-                                <w:t>21</w:t>
-                              </w:r>
-                            </w:fldSimple>
+                            <w:r>
+                              <w:fldChar w:fldCharType="begin"/>
+                            </w:r>
+                            <w:r>
+                              <w:instrText xml:space="preserve"> SEQ Figure \* ARABIC </w:instrText>
+                            </w:r>
+                            <w:r>
+                              <w:fldChar w:fldCharType="separate"/>
+                            </w:r>
+                            <w:r>
+                              <w:rPr>
+                                <w:noProof/>
+                              </w:rPr>
+                              <w:t>21</w:t>
+                            </w:r>
+                            <w:r>
+                              <w:rPr>
+                                <w:noProof/>
+                              </w:rPr>
+                              <w:fldChar w:fldCharType="end"/>
+                            </w:r>
                             <w:r>
                               <w:t xml:space="preserve"> - Random Forest Prediction Plot (Before tuning)</w:t>
                             </w:r>
@@ -4433,14 +4767,27 @@
                       <w:r>
                         <w:t xml:space="preserve">Figure </w:t>
                       </w:r>
-                      <w:fldSimple w:instr=" SEQ Figure \* ARABIC ">
-                        <w:r>
-                          <w:rPr>
-                            <w:noProof/>
-                          </w:rPr>
-                          <w:t>21</w:t>
-                        </w:r>
-                      </w:fldSimple>
+                      <w:r>
+                        <w:fldChar w:fldCharType="begin"/>
+                      </w:r>
+                      <w:r>
+                        <w:instrText xml:space="preserve"> SEQ Figure \* ARABIC </w:instrText>
+                      </w:r>
+                      <w:r>
+                        <w:fldChar w:fldCharType="separate"/>
+                      </w:r>
+                      <w:r>
+                        <w:rPr>
+                          <w:noProof/>
+                        </w:rPr>
+                        <w:t>21</w:t>
+                      </w:r>
+                      <w:r>
+                        <w:rPr>
+                          <w:noProof/>
+                        </w:rPr>
+                        <w:fldChar w:fldCharType="end"/>
+                      </w:r>
                       <w:r>
                         <w:t xml:space="preserve"> - Random Forest Prediction Plot (Before tuning)</w:t>
                       </w:r>
@@ -4697,14 +5044,27 @@
       <w:r>
         <w:t xml:space="preserve">Figure </w:t>
       </w:r>
-      <w:fldSimple w:instr=" SEQ Figure \* ARABIC ">
-        <w:r>
-          <w:rPr>
-            <w:noProof/>
-          </w:rPr>
-          <w:t>22</w:t>
-        </w:r>
-      </w:fldSimple>
+      <w:r>
+        <w:fldChar w:fldCharType="begin"/>
+      </w:r>
+      <w:r>
+        <w:instrText xml:space="preserve"> SEQ Figure \* ARABIC </w:instrText>
+      </w:r>
+      <w:r>
+        <w:fldChar w:fldCharType="separate"/>
+      </w:r>
+      <w:r>
+        <w:rPr>
+          <w:noProof/>
+        </w:rPr>
+        <w:t>22</w:t>
+      </w:r>
+      <w:r>
+        <w:rPr>
+          <w:noProof/>
+        </w:rPr>
+        <w:fldChar w:fldCharType="end"/>
+      </w:r>
       <w:r>
         <w:t xml:space="preserve"> - Outside Flow of process</w:t>
       </w:r>
@@ -4777,14 +5137,27 @@
       <w:r>
         <w:t xml:space="preserve">Figure </w:t>
       </w:r>
-      <w:fldSimple w:instr=" SEQ Figure \* ARABIC ">
-        <w:r>
-          <w:rPr>
-            <w:noProof/>
-          </w:rPr>
-          <w:t>23</w:t>
-        </w:r>
-      </w:fldSimple>
+      <w:r>
+        <w:fldChar w:fldCharType="begin"/>
+      </w:r>
+      <w:r>
+        <w:instrText xml:space="preserve"> SEQ Figure \* ARABIC </w:instrText>
+      </w:r>
+      <w:r>
+        <w:fldChar w:fldCharType="separate"/>
+      </w:r>
+      <w:r>
+        <w:rPr>
+          <w:noProof/>
+        </w:rPr>
+        <w:t>23</w:t>
+      </w:r>
+      <w:r>
+        <w:rPr>
+          <w:noProof/>
+        </w:rPr>
+        <w:fldChar w:fldCharType="end"/>
+      </w:r>
       <w:r>
         <w:t xml:space="preserve"> -</w:t>
       </w:r>
@@ -4870,14 +5243,27 @@
       <w:r>
         <w:t xml:space="preserve">Figure </w:t>
       </w:r>
-      <w:fldSimple w:instr=" SEQ Figure \* ARABIC ">
-        <w:r>
-          <w:rPr>
-            <w:noProof/>
-          </w:rPr>
-          <w:t>24</w:t>
-        </w:r>
-      </w:fldSimple>
+      <w:r>
+        <w:fldChar w:fldCharType="begin"/>
+      </w:r>
+      <w:r>
+        <w:instrText xml:space="preserve"> SEQ Figure \* ARABIC </w:instrText>
+      </w:r>
+      <w:r>
+        <w:fldChar w:fldCharType="separate"/>
+      </w:r>
+      <w:r>
+        <w:rPr>
+          <w:noProof/>
+        </w:rPr>
+        <w:t>24</w:t>
+      </w:r>
+      <w:r>
+        <w:rPr>
+          <w:noProof/>
+        </w:rPr>
+        <w:fldChar w:fldCharType="end"/>
+      </w:r>
       <w:r>
         <w:t xml:space="preserve"> - Configuration inside the optimize parameters operator</w:t>
       </w:r>
@@ -4939,14 +5325,27 @@
       <w:r>
         <w:t xml:space="preserve">Figure </w:t>
       </w:r>
-      <w:fldSimple w:instr=" SEQ Figure \* ARABIC ">
-        <w:r>
-          <w:rPr>
-            <w:noProof/>
-          </w:rPr>
-          <w:t>25</w:t>
-        </w:r>
-      </w:fldSimple>
+      <w:r>
+        <w:fldChar w:fldCharType="begin"/>
+      </w:r>
+      <w:r>
+        <w:instrText xml:space="preserve"> SEQ Figure \* ARABIC </w:instrText>
+      </w:r>
+      <w:r>
+        <w:fldChar w:fldCharType="separate"/>
+      </w:r>
+      <w:r>
+        <w:rPr>
+          <w:noProof/>
+        </w:rPr>
+        <w:t>25</w:t>
+      </w:r>
+      <w:r>
+        <w:rPr>
+          <w:noProof/>
+        </w:rPr>
+        <w:fldChar w:fldCharType="end"/>
+      </w:r>
       <w:r>
         <w:t xml:space="preserve"> - Configuration of Cross Validation to get the best input</w:t>
       </w:r>
@@ -5004,29 +5403,34 @@
       <w:r>
         <w:t xml:space="preserve">Figure </w:t>
       </w:r>
-      <w:fldSimple w:instr=" SEQ Figure \* ARABIC ">
-        <w:r>
-          <w:rPr>
-            <w:noProof/>
-          </w:rPr>
-          <w:t>26</w:t>
-        </w:r>
-      </w:fldSimple>
+      <w:r>
+        <w:fldChar w:fldCharType="begin"/>
+      </w:r>
+      <w:r>
+        <w:instrText xml:space="preserve"> SEQ Figure \* ARABIC </w:instrText>
+      </w:r>
+      <w:r>
+        <w:fldChar w:fldCharType="separate"/>
+      </w:r>
+      <w:r>
+        <w:rPr>
+          <w:noProof/>
+        </w:rPr>
+        <w:t>26</w:t>
+      </w:r>
+      <w:r>
+        <w:rPr>
+          <w:noProof/>
+        </w:rPr>
+        <w:fldChar w:fldCharType="end"/>
+      </w:r>
       <w:r>
         <w:t xml:space="preserve"> - Results from the optimize parameters grid operator</w:t>
       </w:r>
     </w:p>
     <w:p>
       <w:r>
-        <w:t xml:space="preserve">The lowest RMSE </w:t>
-      </w:r>
-      <w:proofErr w:type="gramStart"/>
-      <w:r>
-        <w:t>from</w:t>
-      </w:r>
-      <w:proofErr w:type="gramEnd"/>
-      <w:r>
-        <w:t xml:space="preserve"> all 27 combinations was the combination of 200 training cycles, a learning rate of 0.05, and a momentum of 0.7.</w:t>
+        <w:t>The lowest RMSE from all 27 combinations was the combination of 200 training cycles, a learning rate of 0.05, and a momentum of 0.7.</w:t>
       </w:r>
     </w:p>
     <w:p/>
@@ -5087,14 +5491,27 @@
       <w:r>
         <w:t xml:space="preserve">Figure </w:t>
       </w:r>
-      <w:fldSimple w:instr=" SEQ Figure \* ARABIC ">
-        <w:r>
-          <w:rPr>
-            <w:noProof/>
-          </w:rPr>
-          <w:t>27</w:t>
-        </w:r>
-      </w:fldSimple>
+      <w:r>
+        <w:fldChar w:fldCharType="begin"/>
+      </w:r>
+      <w:r>
+        <w:instrText xml:space="preserve"> SEQ Figure \* ARABIC </w:instrText>
+      </w:r>
+      <w:r>
+        <w:fldChar w:fldCharType="separate"/>
+      </w:r>
+      <w:r>
+        <w:rPr>
+          <w:noProof/>
+        </w:rPr>
+        <w:t>27</w:t>
+      </w:r>
+      <w:r>
+        <w:rPr>
+          <w:noProof/>
+        </w:rPr>
+        <w:fldChar w:fldCharType="end"/>
+      </w:r>
       <w:r>
         <w:t xml:space="preserve"> - Flow of Final Model with optimized parameters</w:t>
       </w:r>
@@ -5127,20 +5544,30 @@
     </w:p>
     <w:p>
       <w:r>
-        <w:t>Lastly comes the ensemble modeling, wherein we put together the different models that we have built upon our dataset. There are multiple ways to build an ensemble model, we have chosen to use voting for our ensemble technique. Voting is a powerful ensemble technique that balances bias and variance, where LR has low variance but high bias, and NN has low bias but high variance. It also mitigates risks of overfitting, especially coming from a complex model like neural network.</w:t>
-      </w:r>
-    </w:p>
-    <w:p>
-      <w:r>
-        <w:t xml:space="preserve">The ensemble model’s flow looks </w:t>
-      </w:r>
-      <w:proofErr w:type="gramStart"/>
-      <w:r>
-        <w:t>similar to</w:t>
-      </w:r>
-      <w:proofErr w:type="gramEnd"/>
-      <w:r>
-        <w:t xml:space="preserve"> the flow of each model separately as its trained and tested in the same way, with the difference being that the model being applied is the output from the results of the voting operator.</w:t>
+        <w:t>Lastly comes the ensemble modeling, wherein we put together the different models that we have built upon our dataset. There are multiple ways to build an ensemble model</w:t>
+      </w:r>
+      <w:r>
+        <w:t>. We</w:t>
+      </w:r>
+      <w:r>
+        <w:t xml:space="preserve"> have chosen to use voting for our ensemble technique. Voting is a powerful ensemble technique that balances bias and variance, where LR has low variance but high bias, and NN has low bias but high variance. It also mitigates risks of overfitting, especially coming from a complex model like </w:t>
+      </w:r>
+      <w:r>
+        <w:t xml:space="preserve">a </w:t>
+      </w:r>
+      <w:r>
+        <w:t>neural network.</w:t>
+      </w:r>
+    </w:p>
+    <w:p>
+      <w:r>
+        <w:t>The ensemble model’s flow looks similar to the flow of each model separately</w:t>
+      </w:r>
+      <w:r>
+        <w:t>, as it's</w:t>
+      </w:r>
+      <w:r>
+        <w:t xml:space="preserve"> trained and tested in the same way, with the difference being that the model being applied is the output from the results of the voting operator.</w:t>
       </w:r>
     </w:p>
     <w:p>
@@ -5198,14 +5625,27 @@
       <w:r>
         <w:t xml:space="preserve">Figure </w:t>
       </w:r>
-      <w:fldSimple w:instr=" SEQ Figure \* ARABIC ">
-        <w:r>
-          <w:rPr>
-            <w:noProof/>
-          </w:rPr>
-          <w:t>28</w:t>
-        </w:r>
-      </w:fldSimple>
+      <w:r>
+        <w:fldChar w:fldCharType="begin"/>
+      </w:r>
+      <w:r>
+        <w:instrText xml:space="preserve"> SEQ Figure \* ARABIC </w:instrText>
+      </w:r>
+      <w:r>
+        <w:fldChar w:fldCharType="separate"/>
+      </w:r>
+      <w:r>
+        <w:rPr>
+          <w:noProof/>
+        </w:rPr>
+        <w:t>28</w:t>
+      </w:r>
+      <w:r>
+        <w:rPr>
+          <w:noProof/>
+        </w:rPr>
+        <w:fldChar w:fldCharType="end"/>
+      </w:r>
       <w:r>
         <w:t xml:space="preserve"> - Ensemble Model's flow with the split of the data consistent with our separate models' configuration</w:t>
       </w:r>
@@ -5263,14 +5703,27 @@
       <w:r>
         <w:t xml:space="preserve">Figure </w:t>
       </w:r>
-      <w:fldSimple w:instr=" SEQ Figure \* ARABIC ">
-        <w:r>
-          <w:rPr>
-            <w:noProof/>
-          </w:rPr>
-          <w:t>29</w:t>
-        </w:r>
-      </w:fldSimple>
+      <w:r>
+        <w:fldChar w:fldCharType="begin"/>
+      </w:r>
+      <w:r>
+        <w:instrText xml:space="preserve"> SEQ Figure \* ARABIC </w:instrText>
+      </w:r>
+      <w:r>
+        <w:fldChar w:fldCharType="separate"/>
+      </w:r>
+      <w:r>
+        <w:rPr>
+          <w:noProof/>
+        </w:rPr>
+        <w:t>29</w:t>
+      </w:r>
+      <w:r>
+        <w:rPr>
+          <w:noProof/>
+        </w:rPr>
+        <w:fldChar w:fldCharType="end"/>
+      </w:r>
       <w:r>
         <w:t xml:space="preserve"> - Configuration inside the Vote Operator</w:t>
       </w:r>
@@ -5304,21 +5757,7 @@
         <w:rPr>
           <w:lang w:bidi="ar-BH"/>
         </w:rPr>
-        <w:t xml:space="preserve">Thereafter, we feed the testing data into the apply model to get the prediction output from the voting </w:t>
-      </w:r>
-      <w:proofErr w:type="gramStart"/>
-      <w:r>
-        <w:rPr>
-          <w:lang w:bidi="ar-BH"/>
-        </w:rPr>
-        <w:t>ensemble, and</w:t>
-      </w:r>
-      <w:proofErr w:type="gramEnd"/>
-      <w:r>
-        <w:rPr>
-          <w:lang w:bidi="ar-BH"/>
-        </w:rPr>
-        <w:t xml:space="preserve"> feed the result into the performance vector as well, to be able to evaluate its performance. </w:t>
+        <w:t xml:space="preserve">Thereafter, we feed the testing data into the apply model to get the prediction output from the voting ensemble, and feed the result into the performance vector as well, to be able to evaluate its performance. </w:t>
       </w:r>
     </w:p>
     <w:p/>
@@ -5340,31 +5779,15 @@
     </w:p>
     <w:p>
       <w:r>
-        <w:t xml:space="preserve">The different models have been </w:t>
+        <w:t xml:space="preserve">The different models have been evaluated been on 4 different performance </w:t>
       </w:r>
       <w:proofErr w:type="gramStart"/>
       <w:r>
-        <w:t>evaluated been</w:t>
+        <w:t>criterion</w:t>
       </w:r>
       <w:proofErr w:type="gramEnd"/>
       <w:r>
-        <w:t xml:space="preserve"> on 4 different performance </w:t>
-      </w:r>
-      <w:proofErr w:type="gramStart"/>
-      <w:r>
-        <w:t>criterion</w:t>
-      </w:r>
-      <w:proofErr w:type="gramEnd"/>
-      <w:r>
-        <w:t xml:space="preserve">, since </w:t>
-      </w:r>
-      <w:proofErr w:type="gramStart"/>
-      <w:r>
-        <w:t>all of</w:t>
-      </w:r>
-      <w:proofErr w:type="gramEnd"/>
-      <w:r>
-        <w:t xml:space="preserve"> our models are classified under regression models, so the 4 </w:t>
+        <w:t xml:space="preserve">, since all of our models are classified under regression models, so the 4 </w:t>
       </w:r>
       <w:proofErr w:type="gramStart"/>
       <w:r>
@@ -5450,14 +5873,27 @@
                             <w:r>
                               <w:t xml:space="preserve">Figure </w:t>
                             </w:r>
-                            <w:fldSimple w:instr=" SEQ Figure \* ARABIC ">
-                              <w:r>
-                                <w:rPr>
-                                  <w:noProof/>
-                                </w:rPr>
-                                <w:t>30</w:t>
-                              </w:r>
-                            </w:fldSimple>
+                            <w:r>
+                              <w:fldChar w:fldCharType="begin"/>
+                            </w:r>
+                            <w:r>
+                              <w:instrText xml:space="preserve"> SEQ Figure \* ARABIC </w:instrText>
+                            </w:r>
+                            <w:r>
+                              <w:fldChar w:fldCharType="separate"/>
+                            </w:r>
+                            <w:r>
+                              <w:rPr>
+                                <w:noProof/>
+                              </w:rPr>
+                              <w:t>30</w:t>
+                            </w:r>
+                            <w:r>
+                              <w:rPr>
+                                <w:noProof/>
+                              </w:rPr>
+                              <w:fldChar w:fldCharType="end"/>
+                            </w:r>
                             <w:r>
                               <w:t xml:space="preserve"> - Visualization between </w:t>
                             </w:r>
@@ -5499,14 +5935,27 @@
                       <w:r>
                         <w:t xml:space="preserve">Figure </w:t>
                       </w:r>
-                      <w:fldSimple w:instr=" SEQ Figure \* ARABIC ">
-                        <w:r>
-                          <w:rPr>
-                            <w:noProof/>
-                          </w:rPr>
-                          <w:t>30</w:t>
-                        </w:r>
-                      </w:fldSimple>
+                      <w:r>
+                        <w:fldChar w:fldCharType="begin"/>
+                      </w:r>
+                      <w:r>
+                        <w:instrText xml:space="preserve"> SEQ Figure \* ARABIC </w:instrText>
+                      </w:r>
+                      <w:r>
+                        <w:fldChar w:fldCharType="separate"/>
+                      </w:r>
+                      <w:r>
+                        <w:rPr>
+                          <w:noProof/>
+                        </w:rPr>
+                        <w:t>30</w:t>
+                      </w:r>
+                      <w:r>
+                        <w:rPr>
+                          <w:noProof/>
+                        </w:rPr>
+                        <w:fldChar w:fldCharType="end"/>
+                      </w:r>
                       <w:r>
                         <w:t xml:space="preserve"> - Visualization between </w:t>
                       </w:r>
@@ -5636,14 +6085,27 @@
                             <w:r>
                               <w:t xml:space="preserve">Figure </w:t>
                             </w:r>
-                            <w:fldSimple w:instr=" SEQ Figure \* ARABIC ">
-                              <w:r>
-                                <w:rPr>
-                                  <w:noProof/>
-                                </w:rPr>
-                                <w:t>31</w:t>
-                              </w:r>
-                            </w:fldSimple>
+                            <w:r>
+                              <w:fldChar w:fldCharType="begin"/>
+                            </w:r>
+                            <w:r>
+                              <w:instrText xml:space="preserve"> SEQ Figure \* ARABIC </w:instrText>
+                            </w:r>
+                            <w:r>
+                              <w:fldChar w:fldCharType="separate"/>
+                            </w:r>
+                            <w:r>
+                              <w:rPr>
+                                <w:noProof/>
+                              </w:rPr>
+                              <w:t>31</w:t>
+                            </w:r>
+                            <w:r>
+                              <w:rPr>
+                                <w:noProof/>
+                              </w:rPr>
+                              <w:fldChar w:fldCharType="end"/>
+                            </w:r>
                             <w:r>
                               <w:t xml:space="preserve"> - Linear Regression's Performance Vector</w:t>
                             </w:r>
@@ -5677,14 +6139,27 @@
                       <w:r>
                         <w:t xml:space="preserve">Figure </w:t>
                       </w:r>
-                      <w:fldSimple w:instr=" SEQ Figure \* ARABIC ">
-                        <w:r>
-                          <w:rPr>
-                            <w:noProof/>
-                          </w:rPr>
-                          <w:t>31</w:t>
-                        </w:r>
-                      </w:fldSimple>
+                      <w:r>
+                        <w:fldChar w:fldCharType="begin"/>
+                      </w:r>
+                      <w:r>
+                        <w:instrText xml:space="preserve"> SEQ Figure \* ARABIC </w:instrText>
+                      </w:r>
+                      <w:r>
+                        <w:fldChar w:fldCharType="separate"/>
+                      </w:r>
+                      <w:r>
+                        <w:rPr>
+                          <w:noProof/>
+                        </w:rPr>
+                        <w:t>31</w:t>
+                      </w:r>
+                      <w:r>
+                        <w:rPr>
+                          <w:noProof/>
+                        </w:rPr>
+                        <w:fldChar w:fldCharType="end"/>
+                      </w:r>
                       <w:r>
                         <w:t xml:space="preserve"> - Linear Regression's Performance Vector</w:t>
                       </w:r>
@@ -5808,27 +6283,14 @@
     </w:p>
     <w:p/>
     <w:p>
-      <w:proofErr w:type="gramStart"/>
-      <w:r>
-        <w:t>As it</w:t>
-      </w:r>
-      <w:proofErr w:type="gramEnd"/>
-      <w:r>
-        <w:t xml:space="preserve"> can be seen</w:t>
+      <w:r>
+        <w:t>As it can be seen</w:t>
       </w:r>
       <w:r>
         <w:t xml:space="preserve"> here</w:t>
       </w:r>
       <w:r>
-        <w:t xml:space="preserve">, due to the </w:t>
-      </w:r>
-      <w:proofErr w:type="gramStart"/>
-      <w:r>
-        <w:t>aforementioned reasons</w:t>
-      </w:r>
-      <w:proofErr w:type="gramEnd"/>
-      <w:r>
-        <w:t>,</w:t>
+        <w:t>, due to the aforementioned reasons,</w:t>
       </w:r>
       <w:r>
         <w:t xml:space="preserve"> LR is within very close reach of the actual price of bitcoin throughout the dataset.</w:t>
@@ -5885,14 +6347,27 @@
                             <w:r>
                               <w:t xml:space="preserve">Figure </w:t>
                             </w:r>
-                            <w:fldSimple w:instr=" SEQ Figure \* ARABIC ">
-                              <w:r>
-                                <w:rPr>
-                                  <w:noProof/>
-                                </w:rPr>
-                                <w:t>32</w:t>
-                              </w:r>
-                            </w:fldSimple>
+                            <w:r>
+                              <w:fldChar w:fldCharType="begin"/>
+                            </w:r>
+                            <w:r>
+                              <w:instrText xml:space="preserve"> SEQ Figure \* ARABIC </w:instrText>
+                            </w:r>
+                            <w:r>
+                              <w:fldChar w:fldCharType="separate"/>
+                            </w:r>
+                            <w:r>
+                              <w:rPr>
+                                <w:noProof/>
+                              </w:rPr>
+                              <w:t>32</w:t>
+                            </w:r>
+                            <w:r>
+                              <w:rPr>
+                                <w:noProof/>
+                              </w:rPr>
+                              <w:fldChar w:fldCharType="end"/>
+                            </w:r>
                             <w:r>
                               <w:t xml:space="preserve"> - Random Forest's prediction against actual market price</w:t>
                             </w:r>
@@ -5926,14 +6401,27 @@
                       <w:r>
                         <w:t xml:space="preserve">Figure </w:t>
                       </w:r>
-                      <w:fldSimple w:instr=" SEQ Figure \* ARABIC ">
-                        <w:r>
-                          <w:rPr>
-                            <w:noProof/>
-                          </w:rPr>
-                          <w:t>32</w:t>
-                        </w:r>
-                      </w:fldSimple>
+                      <w:r>
+                        <w:fldChar w:fldCharType="begin"/>
+                      </w:r>
+                      <w:r>
+                        <w:instrText xml:space="preserve"> SEQ Figure \* ARABIC </w:instrText>
+                      </w:r>
+                      <w:r>
+                        <w:fldChar w:fldCharType="separate"/>
+                      </w:r>
+                      <w:r>
+                        <w:rPr>
+                          <w:noProof/>
+                        </w:rPr>
+                        <w:t>32</w:t>
+                      </w:r>
+                      <w:r>
+                        <w:rPr>
+                          <w:noProof/>
+                        </w:rPr>
+                        <w:fldChar w:fldCharType="end"/>
+                      </w:r>
                       <w:r>
                         <w:t xml:space="preserve"> - Random Forest's prediction against actual market price</w:t>
                       </w:r>
@@ -6055,14 +6543,27 @@
                             <w:r>
                               <w:t xml:space="preserve">Figure </w:t>
                             </w:r>
-                            <w:fldSimple w:instr=" SEQ Figure \* ARABIC ">
-                              <w:r>
-                                <w:rPr>
-                                  <w:noProof/>
-                                </w:rPr>
-                                <w:t>33</w:t>
-                              </w:r>
-                            </w:fldSimple>
+                            <w:r>
+                              <w:fldChar w:fldCharType="begin"/>
+                            </w:r>
+                            <w:r>
+                              <w:instrText xml:space="preserve"> SEQ Figure \* ARABIC </w:instrText>
+                            </w:r>
+                            <w:r>
+                              <w:fldChar w:fldCharType="separate"/>
+                            </w:r>
+                            <w:r>
+                              <w:rPr>
+                                <w:noProof/>
+                              </w:rPr>
+                              <w:t>33</w:t>
+                            </w:r>
+                            <w:r>
+                              <w:rPr>
+                                <w:noProof/>
+                              </w:rPr>
+                              <w:fldChar w:fldCharType="end"/>
+                            </w:r>
                             <w:r>
                               <w:t xml:space="preserve"> - Random Forest's performance vector</w:t>
                             </w:r>
@@ -6096,14 +6597,27 @@
                       <w:r>
                         <w:t xml:space="preserve">Figure </w:t>
                       </w:r>
-                      <w:fldSimple w:instr=" SEQ Figure \* ARABIC ">
-                        <w:r>
-                          <w:rPr>
-                            <w:noProof/>
-                          </w:rPr>
-                          <w:t>33</w:t>
-                        </w:r>
-                      </w:fldSimple>
+                      <w:r>
+                        <w:fldChar w:fldCharType="begin"/>
+                      </w:r>
+                      <w:r>
+                        <w:instrText xml:space="preserve"> SEQ Figure \* ARABIC </w:instrText>
+                      </w:r>
+                      <w:r>
+                        <w:fldChar w:fldCharType="separate"/>
+                      </w:r>
+                      <w:r>
+                        <w:rPr>
+                          <w:noProof/>
+                        </w:rPr>
+                        <w:t>33</w:t>
+                      </w:r>
+                      <w:r>
+                        <w:rPr>
+                          <w:noProof/>
+                        </w:rPr>
+                        <w:fldChar w:fldCharType="end"/>
+                      </w:r>
                       <w:r>
                         <w:t xml:space="preserve"> - Random Forest's performance vector</w:t>
                       </w:r>
@@ -6195,15 +6709,7 @@
         <w:t>least accurate</w:t>
       </w:r>
       <w:r>
-        <w:t xml:space="preserve"> model out of the 3 models we have used due to the nature of the bitcoin dataset. RF excels at handling noisy, nonlinear, high featured datasets since it creates a lot of decision trees which </w:t>
-      </w:r>
-      <w:proofErr w:type="gramStart"/>
-      <w:r>
-        <w:t>splits</w:t>
-      </w:r>
-      <w:proofErr w:type="gramEnd"/>
-      <w:r>
-        <w:t xml:space="preserve"> data into separated regions, which is not ideal for a (mostly) smooth, continuous attribute such as bitcoin’s market price. RF predictions are based on averages of leaves, which is counterintuitive for continuous data.</w:t>
+        <w:t xml:space="preserve"> model out of the 3 models we have used due to the nature of the bitcoin dataset. RF excels at handling noisy, nonlinear, high featured datasets since it creates a lot of decision trees which splits data into separated regions, which is not ideal for a (mostly) smooth, continuous attribute such as bitcoin’s market price. RF predictions are based on averages of leaves, which is counterintuitive for continuous data.</w:t>
       </w:r>
     </w:p>
     <w:p>
@@ -6274,14 +6780,27 @@
                             <w:r>
                               <w:t xml:space="preserve">Figure </w:t>
                             </w:r>
-                            <w:fldSimple w:instr=" SEQ Figure \* ARABIC ">
-                              <w:r>
-                                <w:rPr>
-                                  <w:noProof/>
-                                </w:rPr>
-                                <w:t>34</w:t>
-                              </w:r>
-                            </w:fldSimple>
+                            <w:r>
+                              <w:fldChar w:fldCharType="begin"/>
+                            </w:r>
+                            <w:r>
+                              <w:instrText xml:space="preserve"> SEQ Figure \* ARABIC </w:instrText>
+                            </w:r>
+                            <w:r>
+                              <w:fldChar w:fldCharType="separate"/>
+                            </w:r>
+                            <w:r>
+                              <w:rPr>
+                                <w:noProof/>
+                              </w:rPr>
+                              <w:t>34</w:t>
+                            </w:r>
+                            <w:r>
+                              <w:rPr>
+                                <w:noProof/>
+                              </w:rPr>
+                              <w:fldChar w:fldCharType="end"/>
+                            </w:r>
                             <w:r>
                               <w:t xml:space="preserve"> - Performance Vector for Neural Net</w:t>
                             </w:r>
@@ -6315,14 +6834,27 @@
                       <w:r>
                         <w:t xml:space="preserve">Figure </w:t>
                       </w:r>
-                      <w:fldSimple w:instr=" SEQ Figure \* ARABIC ">
-                        <w:r>
-                          <w:rPr>
-                            <w:noProof/>
-                          </w:rPr>
-                          <w:t>34</w:t>
-                        </w:r>
-                      </w:fldSimple>
+                      <w:r>
+                        <w:fldChar w:fldCharType="begin"/>
+                      </w:r>
+                      <w:r>
+                        <w:instrText xml:space="preserve"> SEQ Figure \* ARABIC </w:instrText>
+                      </w:r>
+                      <w:r>
+                        <w:fldChar w:fldCharType="separate"/>
+                      </w:r>
+                      <w:r>
+                        <w:rPr>
+                          <w:noProof/>
+                        </w:rPr>
+                        <w:t>34</w:t>
+                      </w:r>
+                      <w:r>
+                        <w:rPr>
+                          <w:noProof/>
+                        </w:rPr>
+                        <w:fldChar w:fldCharType="end"/>
+                      </w:r>
                       <w:r>
                         <w:t xml:space="preserve"> - Performance Vector for Neural Net</w:t>
                       </w:r>
@@ -6464,14 +6996,27 @@
                             <w:r>
                               <w:t xml:space="preserve">Figure </w:t>
                             </w:r>
-                            <w:fldSimple w:instr=" SEQ Figure \* ARABIC ">
-                              <w:r>
-                                <w:rPr>
-                                  <w:noProof/>
-                                </w:rPr>
-                                <w:t>35</w:t>
-                              </w:r>
-                            </w:fldSimple>
+                            <w:r>
+                              <w:fldChar w:fldCharType="begin"/>
+                            </w:r>
+                            <w:r>
+                              <w:instrText xml:space="preserve"> SEQ Figure \* ARABIC </w:instrText>
+                            </w:r>
+                            <w:r>
+                              <w:fldChar w:fldCharType="separate"/>
+                            </w:r>
+                            <w:r>
+                              <w:rPr>
+                                <w:noProof/>
+                              </w:rPr>
+                              <w:t>35</w:t>
+                            </w:r>
+                            <w:r>
+                              <w:rPr>
+                                <w:noProof/>
+                              </w:rPr>
+                              <w:fldChar w:fldCharType="end"/>
+                            </w:r>
                             <w:r>
                               <w:t xml:space="preserve"> </w:t>
                             </w:r>
@@ -6519,14 +7064,27 @@
                       <w:r>
                         <w:t xml:space="preserve">Figure </w:t>
                       </w:r>
-                      <w:fldSimple w:instr=" SEQ Figure \* ARABIC ">
-                        <w:r>
-                          <w:rPr>
-                            <w:noProof/>
-                          </w:rPr>
-                          <w:t>35</w:t>
-                        </w:r>
-                      </w:fldSimple>
+                      <w:r>
+                        <w:fldChar w:fldCharType="begin"/>
+                      </w:r>
+                      <w:r>
+                        <w:instrText xml:space="preserve"> SEQ Figure \* ARABIC </w:instrText>
+                      </w:r>
+                      <w:r>
+                        <w:fldChar w:fldCharType="separate"/>
+                      </w:r>
+                      <w:r>
+                        <w:rPr>
+                          <w:noProof/>
+                        </w:rPr>
+                        <w:t>35</w:t>
+                      </w:r>
+                      <w:r>
+                        <w:rPr>
+                          <w:noProof/>
+                        </w:rPr>
+                        <w:fldChar w:fldCharType="end"/>
+                      </w:r>
                       <w:r>
                         <w:t xml:space="preserve"> </w:t>
                       </w:r>
@@ -6642,15 +7200,7 @@
         <w:t>, it was our best performing ensemble model</w:t>
       </w:r>
       <w:r>
-        <w:t xml:space="preserve"> </w:t>
-      </w:r>
-      <w:proofErr w:type="gramStart"/>
-      <w:r>
-        <w:t>due to the fact that</w:t>
-      </w:r>
-      <w:proofErr w:type="gramEnd"/>
-      <w:r>
-        <w:t xml:space="preserve"> their individual respective models were the best performing out of the 3.</w:t>
+        <w:t xml:space="preserve"> due to the fact that their individual respective models were the best performing out of the 3.</w:t>
       </w:r>
     </w:p>
     <w:p>
@@ -6763,16 +7313,32 @@
                             <w:r>
                               <w:t xml:space="preserve">Figure </w:t>
                             </w:r>
-                            <w:fldSimple w:instr=" SEQ Figure \* ARABIC ">
-                              <w:r>
-                                <w:rPr>
-                                  <w:noProof/>
-                                </w:rPr>
-                                <w:t>36</w:t>
-                              </w:r>
-                            </w:fldSimple>
                             <w:r>
-                              <w:t xml:space="preserve"> - Performance Vector for LR NN Ensemble model</w:t>
+                              <w:fldChar w:fldCharType="begin"/>
+                            </w:r>
+                            <w:r>
+                              <w:instrText xml:space="preserve"> SEQ Figure \* ARABIC </w:instrText>
+                            </w:r>
+                            <w:r>
+                              <w:fldChar w:fldCharType="separate"/>
+                            </w:r>
+                            <w:r>
+                              <w:rPr>
+                                <w:noProof/>
+                              </w:rPr>
+                              <w:t>36</w:t>
+                            </w:r>
+                            <w:r>
+                              <w:rPr>
+                                <w:noProof/>
+                              </w:rPr>
+                              <w:fldChar w:fldCharType="end"/>
+                            </w:r>
+                            <w:r>
+                              <w:t xml:space="preserve"> - </w:t>
+                            </w:r>
+                            <w:r>
+                              <w:t>Performance Vector for LR, NN Ensemble Model</w:t>
                             </w:r>
                           </w:p>
                         </w:txbxContent>
@@ -6804,16 +7370,32 @@
                       <w:r>
                         <w:t xml:space="preserve">Figure </w:t>
                       </w:r>
-                      <w:fldSimple w:instr=" SEQ Figure \* ARABIC ">
-                        <w:r>
-                          <w:rPr>
-                            <w:noProof/>
-                          </w:rPr>
-                          <w:t>36</w:t>
-                        </w:r>
-                      </w:fldSimple>
                       <w:r>
-                        <w:t xml:space="preserve"> - Performance Vector for LR NN Ensemble model</w:t>
+                        <w:fldChar w:fldCharType="begin"/>
+                      </w:r>
+                      <w:r>
+                        <w:instrText xml:space="preserve"> SEQ Figure \* ARABIC </w:instrText>
+                      </w:r>
+                      <w:r>
+                        <w:fldChar w:fldCharType="separate"/>
+                      </w:r>
+                      <w:r>
+                        <w:rPr>
+                          <w:noProof/>
+                        </w:rPr>
+                        <w:t>36</w:t>
+                      </w:r>
+                      <w:r>
+                        <w:rPr>
+                          <w:noProof/>
+                        </w:rPr>
+                        <w:fldChar w:fldCharType="end"/>
+                      </w:r>
+                      <w:r>
+                        <w:t xml:space="preserve"> - </w:t>
+                      </w:r>
+                      <w:r>
+                        <w:t>Performance Vector for LR, NN Ensemble Model</w:t>
                       </w:r>
                     </w:p>
                   </w:txbxContent>
@@ -6840,7 +7422,13 @@
         <w:t xml:space="preserve">, performing better than our neural network model alone, but slightly worse than the linear regression model. </w:t>
       </w:r>
       <w:r>
-        <w:t>Due to the LR model being very highly suited for the data, the complexity added by the slightly less accurate neural net, even after benefitting from the strengths of the neural net, the linear regression alone remained superior for predicting bitcoin’s price in our dataset.</w:t>
+        <w:t xml:space="preserve">Due to the LR model being very highly suited for the data, the complexity added by the slightly less accurate neural net, even after </w:t>
+      </w:r>
+      <w:r>
+        <w:t>benefiting</w:t>
+      </w:r>
+      <w:r>
+        <w:t xml:space="preserve"> from the strengths of the neural net, the linear regression alone remained superior for predicting bitcoin’s price in our dataset.</w:t>
       </w:r>
     </w:p>
     <w:p>
@@ -6901,16 +7489,32 @@
       <w:r>
         <w:t xml:space="preserve">Figure </w:t>
       </w:r>
-      <w:fldSimple w:instr=" SEQ Figure \* ARABIC ">
-        <w:r>
-          <w:rPr>
-            <w:noProof/>
-          </w:rPr>
-          <w:t>37</w:t>
-        </w:r>
-      </w:fldSimple>
-      <w:r>
-        <w:t xml:space="preserve"> - Scatter plot of the best performing ensemble mode</w:t>
+      <w:r>
+        <w:fldChar w:fldCharType="begin"/>
+      </w:r>
+      <w:r>
+        <w:instrText xml:space="preserve"> SEQ Figure \* ARABIC </w:instrText>
+      </w:r>
+      <w:r>
+        <w:fldChar w:fldCharType="separate"/>
+      </w:r>
+      <w:r>
+        <w:rPr>
+          <w:noProof/>
+        </w:rPr>
+        <w:t>37</w:t>
+      </w:r>
+      <w:r>
+        <w:rPr>
+          <w:noProof/>
+        </w:rPr>
+        <w:fldChar w:fldCharType="end"/>
+      </w:r>
+      <w:r>
+        <w:t xml:space="preserve"> - </w:t>
+      </w:r>
+      <w:r>
+        <w:t>Scatter plot showcasing the Best performing ensemble model</w:t>
       </w:r>
     </w:p>
     <w:p>
@@ -7609,13 +8213,10 @@
         <w:keepNext/>
       </w:pPr>
       <w:r>
-        <w:t xml:space="preserve">Some other visualizations encompassing all 3 individual models fared against each other, and all 3 ensembles fared against </w:t>
-      </w:r>
-      <w:r>
-        <w:t>each other</w:t>
-      </w:r>
-      <w:r>
-        <w:t xml:space="preserve">. </w:t>
+        <w:t xml:space="preserve">Some additional visualizations comparing all three individual models fared against each other, as well as all three ensembles fared against each other. </w:t>
+      </w:r>
+      <w:r>
+        <w:t xml:space="preserve"> </w:t>
       </w:r>
       <w:r>
         <w:rPr>
@@ -7671,24 +8272,37 @@
       <w:r>
         <w:t xml:space="preserve">Figure </w:t>
       </w:r>
-      <w:fldSimple w:instr=" SEQ Figure \* ARABIC ">
-        <w:r>
-          <w:rPr>
-            <w:noProof/>
-          </w:rPr>
-          <w:t>38</w:t>
-        </w:r>
-      </w:fldSimple>
-      <w:r>
-        <w:t xml:space="preserve"> - Scatter plot of all models individually against the market price</w:t>
-      </w:r>
-    </w:p>
-    <w:p>
-      <w:r>
-        <w:t>This scatter plot shows precisely how much better linear regression is compared to</w:t>
-      </w:r>
-      <w:r>
-        <w:t xml:space="preserve"> the other models individually.</w:t>
+      <w:r>
+        <w:fldChar w:fldCharType="begin"/>
+      </w:r>
+      <w:r>
+        <w:instrText xml:space="preserve"> SEQ Figure \* ARABIC </w:instrText>
+      </w:r>
+      <w:r>
+        <w:fldChar w:fldCharType="separate"/>
+      </w:r>
+      <w:r>
+        <w:rPr>
+          <w:noProof/>
+        </w:rPr>
+        <w:t>38</w:t>
+      </w:r>
+      <w:r>
+        <w:rPr>
+          <w:noProof/>
+        </w:rPr>
+        <w:fldChar w:fldCharType="end"/>
+      </w:r>
+      <w:r>
+        <w:t xml:space="preserve"> - </w:t>
+      </w:r>
+      <w:r>
+        <w:t>Scatter plot of all models plotted individually against the Bitcoin market price</w:t>
+      </w:r>
+    </w:p>
+    <w:p>
+      <w:r>
+        <w:t>This scatter plot illustrates the significant superiority of linear regression in comparison to the other models examined individually.</w:t>
       </w:r>
     </w:p>
     <w:p>
@@ -7750,22 +8364,32 @@
       <w:r>
         <w:t xml:space="preserve">Figure </w:t>
       </w:r>
-      <w:fldSimple w:instr=" SEQ Figure \* ARABIC ">
-        <w:r>
-          <w:rPr>
-            <w:noProof/>
-          </w:rPr>
-          <w:t>39</w:t>
-        </w:r>
-      </w:fldSimple>
-      <w:r>
-        <w:t xml:space="preserve"> - Scatter plot of all ensemble models against the </w:t>
-      </w:r>
-      <w:r>
-        <w:rPr>
-          <w:noProof/>
-        </w:rPr>
-        <w:t>bitcoin market price</w:t>
+      <w:r>
+        <w:fldChar w:fldCharType="begin"/>
+      </w:r>
+      <w:r>
+        <w:instrText xml:space="preserve"> SEQ Figure \* ARABIC </w:instrText>
+      </w:r>
+      <w:r>
+        <w:fldChar w:fldCharType="separate"/>
+      </w:r>
+      <w:r>
+        <w:rPr>
+          <w:noProof/>
+        </w:rPr>
+        <w:t>39</w:t>
+      </w:r>
+      <w:r>
+        <w:rPr>
+          <w:noProof/>
+        </w:rPr>
+        <w:fldChar w:fldCharType="end"/>
+      </w:r>
+      <w:r>
+        <w:t xml:space="preserve"> - </w:t>
+      </w:r>
+      <w:r>
+        <w:t>Scatter plot of all ensemble models compared to the Bitcoin market price.</w:t>
       </w:r>
     </w:p>
     <w:p/>
@@ -7778,7 +8402,13 @@
         <w:t xml:space="preserve">Task 6 - </w:t>
       </w:r>
       <w:r>
-        <w:t>Inferences, Recommendation and Reflection</w:t>
+        <w:t xml:space="preserve">Inferences, </w:t>
+      </w:r>
+      <w:r>
+        <w:t>Recommendations,</w:t>
+      </w:r>
+      <w:r>
+        <w:t xml:space="preserve"> and Reflection</w:t>
       </w:r>
       <w:bookmarkEnd w:id="13"/>
     </w:p>
@@ -7805,8 +8435,16 @@
           <w:ilvl w:val="0"/>
           <w:numId w:val="2"/>
         </w:numPr>
-      </w:pPr>
-      <w:r>
+        <w:rPr>
+          <w:b/>
+          <w:bCs/>
+        </w:rPr>
+      </w:pPr>
+      <w:r>
+        <w:rPr>
+          <w:b/>
+          <w:bCs/>
+        </w:rPr>
         <w:t>Linear Regression Dominated</w:t>
       </w:r>
     </w:p>
@@ -7821,6 +8459,9 @@
       <w:r>
         <w:t>Outperformed Neural Net and Random Forest</w:t>
       </w:r>
+      <w:r>
+        <w:t>.</w:t>
+      </w:r>
     </w:p>
     <w:p>
       <w:pPr>
@@ -7831,15 +8472,19 @@
         </w:numPr>
       </w:pPr>
       <w:r>
-        <w:t xml:space="preserve">Showcases that the relationship between the blockchain attributes </w:t>
-      </w:r>
-      <w:proofErr w:type="gramStart"/>
-      <w:r>
-        <w:t>is</w:t>
-      </w:r>
-      <w:proofErr w:type="gramEnd"/>
-      <w:r>
-        <w:t xml:space="preserve"> mostly linear, which is LRs strong area, as it excels in regression, time-series datasets.</w:t>
+        <w:t xml:space="preserve">Showcases that the relationship between blockchain attributes </w:t>
+      </w:r>
+      <w:r>
+        <w:t>is mostly linear, which is LR's</w:t>
+      </w:r>
+      <w:r>
+        <w:t xml:space="preserve"> strong area, as it excels in regression</w:t>
+      </w:r>
+      <w:r>
+        <w:t xml:space="preserve"> and</w:t>
+      </w:r>
+      <w:r>
+        <w:t xml:space="preserve"> time-series datasets.</w:t>
       </w:r>
     </w:p>
     <w:p>
@@ -7849,8 +8494,16 @@
           <w:ilvl w:val="0"/>
           <w:numId w:val="2"/>
         </w:numPr>
-      </w:pPr>
-      <w:r>
+        <w:rPr>
+          <w:b/>
+          <w:bCs/>
+        </w:rPr>
+      </w:pPr>
+      <w:r>
+        <w:rPr>
+          <w:b/>
+          <w:bCs/>
+        </w:rPr>
         <w:t>Neural Network’s complexity was not enough to outperform Linear Regression</w:t>
       </w:r>
     </w:p>
@@ -7863,7 +8516,16 @@
         </w:numPr>
       </w:pPr>
       <w:r>
-        <w:t>NN captured non-linear interactions, but with the small size of the dataset, it was not able to utilize its full strength</w:t>
+        <w:t xml:space="preserve">NN captured non-linear interactions, but with the </w:t>
+      </w:r>
+      <w:r>
+        <w:t>dataset's small size, it could not</w:t>
+      </w:r>
+      <w:r>
+        <w:t xml:space="preserve"> utilize its full strength</w:t>
+      </w:r>
+      <w:r>
+        <w:t>.</w:t>
       </w:r>
     </w:p>
     <w:p>
@@ -7877,15 +8539,14 @@
       <w:r>
         <w:t xml:space="preserve">The added complexity has </w:t>
       </w:r>
-      <w:proofErr w:type="spellStart"/>
-      <w:proofErr w:type="gramStart"/>
-      <w:r>
-        <w:t>lead</w:t>
-      </w:r>
-      <w:proofErr w:type="spellEnd"/>
-      <w:proofErr w:type="gramEnd"/>
+      <w:r>
+        <w:t>led</w:t>
+      </w:r>
       <w:r>
         <w:t xml:space="preserve"> to slight overfitting</w:t>
+      </w:r>
+      <w:r>
+        <w:t>.</w:t>
       </w:r>
     </w:p>
     <w:p>
@@ -7895,8 +8556,16 @@
           <w:ilvl w:val="0"/>
           <w:numId w:val="2"/>
         </w:numPr>
-      </w:pPr>
-      <w:r>
+        <w:rPr>
+          <w:b/>
+          <w:bCs/>
+        </w:rPr>
+      </w:pPr>
+      <w:r>
+        <w:rPr>
+          <w:b/>
+          <w:bCs/>
+        </w:rPr>
         <w:t>Random Forest was comparatively weaker</w:t>
       </w:r>
     </w:p>
@@ -7920,29 +8589,14 @@
           <w:numId w:val="2"/>
         </w:numPr>
       </w:pPr>
-      <w:proofErr w:type="gramStart"/>
-      <w:r>
-        <w:t>Tuning</w:t>
-      </w:r>
-      <w:proofErr w:type="gramEnd"/>
-      <w:r>
-        <w:t xml:space="preserve"> RF’s parameters has shown improvement in </w:t>
-      </w:r>
-      <w:proofErr w:type="gramStart"/>
-      <w:r>
-        <w:t>prediction, but</w:t>
-      </w:r>
-      <w:proofErr w:type="gramEnd"/>
-      <w:r>
-        <w:t xml:space="preserve"> </w:t>
-      </w:r>
-      <w:proofErr w:type="gramStart"/>
-      <w:r>
-        <w:t>was</w:t>
-      </w:r>
-      <w:proofErr w:type="gramEnd"/>
-      <w:r>
-        <w:t xml:space="preserve"> not enough to overtake the other 2 models.</w:t>
+      <w:r>
+        <w:t xml:space="preserve">Tuning RF’s parameters has shown improvement in prediction, but was not enough to overtake the other </w:t>
+      </w:r>
+      <w:r>
+        <w:t>two</w:t>
+      </w:r>
+      <w:r>
+        <w:t xml:space="preserve"> models.</w:t>
       </w:r>
     </w:p>
     <w:p>
@@ -7955,7 +8609,13 @@
       </w:pPr>
       <w:r>
         <w:lastRenderedPageBreak/>
-        <w:t>The 2 best individual models performed the greatest in an ensemble</w:t>
+        <w:t xml:space="preserve">The </w:t>
+      </w:r>
+      <w:r>
+        <w:t>two</w:t>
+      </w:r>
+      <w:r>
+        <w:t xml:space="preserve"> best individual models performed the greatest in an ensemble</w:t>
       </w:r>
     </w:p>
     <w:p>
@@ -7969,13 +8629,9 @@
       <w:r>
         <w:t xml:space="preserve">Linear Regression and Neural Net were able to complement </w:t>
       </w:r>
-      <w:proofErr w:type="spellStart"/>
-      <w:proofErr w:type="gramStart"/>
-      <w:r>
-        <w:t>eachother</w:t>
-      </w:r>
-      <w:proofErr w:type="spellEnd"/>
-      <w:proofErr w:type="gramEnd"/>
+      <w:r>
+        <w:t>each other</w:t>
+      </w:r>
       <w:r>
         <w:t xml:space="preserve"> and produce the best ensemble model out of all combos</w:t>
       </w:r>
@@ -7989,7 +8645,13 @@
         </w:numPr>
       </w:pPr>
       <w:r>
-        <w:t xml:space="preserve">LR has low variance and high bias while NN has high variance but low bias, providing a good trade off between generalization and adaptability </w:t>
+        <w:t>LR has low variance and high bias</w:t>
+      </w:r>
+      <w:r>
+        <w:t>,</w:t>
+      </w:r>
+      <w:r>
+        <w:t xml:space="preserve"> while NN has high variance but low bias, providing a good trade off between generalization and adaptability </w:t>
       </w:r>
     </w:p>
     <w:p/>
@@ -8010,176 +8672,150 @@
       </w:r>
     </w:p>
     <w:p>
-      <w:r>
-        <w:t xml:space="preserve">There are multiple </w:t>
-      </w:r>
-      <w:proofErr w:type="spellStart"/>
-      <w:r>
-        <w:t>reccomendatins</w:t>
-      </w:r>
-      <w:proofErr w:type="spellEnd"/>
-      <w:r>
-        <w:t xml:space="preserve"> which could be </w:t>
-      </w:r>
-      <w:proofErr w:type="gramStart"/>
-      <w:r>
-        <w:t>done</w:t>
-      </w:r>
-      <w:proofErr w:type="gramEnd"/>
-      <w:r>
-        <w:t xml:space="preserve"> to </w:t>
-      </w:r>
-      <w:proofErr w:type="spellStart"/>
-      <w:r>
-        <w:t>improive</w:t>
-      </w:r>
-      <w:proofErr w:type="spellEnd"/>
-      <w:r>
-        <w:t xml:space="preserve"> upon this project, both technically and </w:t>
-      </w:r>
-      <w:proofErr w:type="gramStart"/>
-      <w:r>
-        <w:t>business wise</w:t>
-      </w:r>
-      <w:proofErr w:type="gramEnd"/>
-      <w:r>
-        <w:t>.</w:t>
-      </w:r>
-    </w:p>
-    <w:p>
-      <w:r>
-        <w:t>On the technical end, External factors should be implemented into the predictive algorithms, as it is not just the blockchain features included into our dataset that affect bitcoin’s pricing, real-life events, interest rates and stocks all factor into it too.</w:t>
-      </w:r>
-    </w:p>
-    <w:p>
-      <w:r>
-        <w:t xml:space="preserve">Real time </w:t>
-      </w:r>
-      <w:proofErr w:type="spellStart"/>
-      <w:r>
-        <w:t>predicition</w:t>
-      </w:r>
-      <w:proofErr w:type="spellEnd"/>
-      <w:r>
-        <w:t xml:space="preserve"> would also be </w:t>
-      </w:r>
-      <w:proofErr w:type="gramStart"/>
-      <w:r>
-        <w:t>great</w:t>
-      </w:r>
-      <w:proofErr w:type="gramEnd"/>
-      <w:r>
-        <w:t xml:space="preserve"> improvement for the existing system, implementing real-time data </w:t>
-      </w:r>
-      <w:proofErr w:type="spellStart"/>
-      <w:r>
-        <w:t>piplines</w:t>
-      </w:r>
-      <w:proofErr w:type="spellEnd"/>
-      <w:r>
-        <w:t xml:space="preserve"> to feed into the model, and </w:t>
-      </w:r>
-      <w:proofErr w:type="gramStart"/>
-      <w:r>
-        <w:t>get</w:t>
-      </w:r>
-      <w:proofErr w:type="gramEnd"/>
-      <w:r>
-        <w:t xml:space="preserve"> accurate, up-to-date pricing </w:t>
-      </w:r>
-      <w:proofErr w:type="spellStart"/>
-      <w:r>
-        <w:t>predicitons</w:t>
-      </w:r>
-      <w:proofErr w:type="spellEnd"/>
-      <w:r>
-        <w:t>.</w:t>
-      </w:r>
-    </w:p>
-    <w:p>
-      <w:proofErr w:type="gramStart"/>
-      <w:r>
-        <w:t>On</w:t>
-      </w:r>
-      <w:proofErr w:type="gramEnd"/>
-      <w:r>
+      <w:pPr>
+        <w:pStyle w:val="Heading2"/>
+        <w:rPr>
+          <w:rFonts w:asciiTheme="minorHAnsi" w:eastAsiaTheme="minorHAnsi" w:hAnsiTheme="minorHAnsi" w:cstheme="minorBidi"/>
+          <w:color w:val="auto"/>
+          <w:sz w:val="24"/>
+          <w:szCs w:val="24"/>
+        </w:rPr>
+      </w:pPr>
+      <w:bookmarkStart w:id="16" w:name="_Toc197848917"/>
+      <w:r>
+        <w:rPr>
+          <w:rFonts w:asciiTheme="minorHAnsi" w:eastAsiaTheme="minorHAnsi" w:hAnsiTheme="minorHAnsi" w:cstheme="minorBidi"/>
+          <w:color w:val="auto"/>
+          <w:sz w:val="24"/>
+          <w:szCs w:val="24"/>
+        </w:rPr>
+        <w:t>There are multiple recommendations that could be made to improve upon this project, both technically and from a business perspective.</w:t>
+      </w:r>
+    </w:p>
+    <w:p>
+      <w:pPr>
+        <w:pStyle w:val="Heading2"/>
+        <w:rPr>
+          <w:rFonts w:asciiTheme="minorHAnsi" w:eastAsiaTheme="minorHAnsi" w:hAnsiTheme="minorHAnsi" w:cstheme="minorBidi"/>
+          <w:color w:val="auto"/>
+          <w:sz w:val="24"/>
+          <w:szCs w:val="24"/>
+        </w:rPr>
+      </w:pPr>
+      <w:r>
+        <w:rPr>
+          <w:rFonts w:asciiTheme="minorHAnsi" w:eastAsiaTheme="minorHAnsi" w:hAnsiTheme="minorHAnsi" w:cstheme="minorBidi"/>
+          <w:color w:val="auto"/>
+          <w:sz w:val="24"/>
+          <w:szCs w:val="24"/>
+        </w:rPr>
+        <w:t xml:space="preserve"> On the technical end, external factors should be implemented into the predictive algorithms, as it is not just the blockchain features included in our dataset that affect Bitcoin’s pricing; real life events, interest rates, and stock market trends all factor into it too. Real time prediction would also be a great improvement for the current system. By implementing real time data pipelines that feed directly into the model, we could achieve more accurate and timely price predictions.</w:t>
+      </w:r>
+    </w:p>
+    <w:p>
+      <w:pPr>
+        <w:pStyle w:val="Heading2"/>
+        <w:rPr>
+          <w:rFonts w:asciiTheme="minorHAnsi" w:eastAsiaTheme="minorHAnsi" w:hAnsiTheme="minorHAnsi" w:cstheme="minorBidi"/>
+          <w:color w:val="auto"/>
+          <w:sz w:val="24"/>
+          <w:szCs w:val="24"/>
+        </w:rPr>
+      </w:pPr>
+    </w:p>
+    <w:p>
+      <w:pPr>
+        <w:pStyle w:val="Heading2"/>
+        <w:rPr>
+          <w:rFonts w:asciiTheme="minorHAnsi" w:eastAsiaTheme="minorHAnsi" w:hAnsiTheme="minorHAnsi" w:cstheme="minorBidi"/>
+          <w:color w:val="auto"/>
+          <w:sz w:val="24"/>
+          <w:szCs w:val="24"/>
+        </w:rPr>
+      </w:pPr>
+      <w:r>
+        <w:rPr>
+          <w:rFonts w:asciiTheme="minorHAnsi" w:eastAsiaTheme="minorHAnsi" w:hAnsiTheme="minorHAnsi" w:cstheme="minorBidi"/>
+          <w:color w:val="auto"/>
+          <w:sz w:val="24"/>
+          <w:szCs w:val="24"/>
+        </w:rPr>
+        <w:t>On the business end, the created models could be infused with price risk analysis or investment decisions, used to drive business decisions, and accelerate business growth. Additionally, combining the technical improvements with business tools, such as feeding real time predictions into automated dashboards using platforms like Microsoft PowerBI, would give potential investors easy access to real-time, interpretable data.</w:t>
+      </w:r>
+    </w:p>
+    <w:p>
+      <w:pPr>
+        <w:pStyle w:val="Heading2"/>
+        <w:rPr>
+          <w:rFonts w:asciiTheme="minorHAnsi" w:eastAsiaTheme="minorHAnsi" w:hAnsiTheme="minorHAnsi" w:cstheme="minorBidi"/>
+          <w:color w:val="auto"/>
+          <w:sz w:val="24"/>
+          <w:szCs w:val="24"/>
+        </w:rPr>
+      </w:pPr>
+    </w:p>
+    <w:p>
+      <w:pPr>
+        <w:pStyle w:val="Heading2"/>
+        <w:rPr>
+          <w:rFonts w:asciiTheme="minorHAnsi" w:eastAsiaTheme="minorHAnsi" w:hAnsiTheme="minorHAnsi" w:cstheme="minorBidi"/>
+          <w:color w:val="auto"/>
+          <w:sz w:val="24"/>
+          <w:szCs w:val="24"/>
+        </w:rPr>
+      </w:pPr>
+      <w:r>
+        <w:rPr>
+          <w:rFonts w:asciiTheme="minorHAnsi" w:eastAsiaTheme="minorHAnsi" w:hAnsiTheme="minorHAnsi" w:cstheme="minorBidi"/>
+          <w:color w:val="auto"/>
+          <w:sz w:val="24"/>
+          <w:szCs w:val="24"/>
+        </w:rPr>
+        <w:t>Finally, time constraints played a significant role in the implementation of the project. There were several improvements that could have been made</w:t>
+      </w:r>
+      <w:r>
+        <w:rPr>
+          <w:rFonts w:asciiTheme="minorHAnsi" w:eastAsiaTheme="minorHAnsi" w:hAnsiTheme="minorHAnsi" w:cstheme="minorBidi"/>
+          <w:color w:val="auto"/>
+          <w:sz w:val="24"/>
+          <w:szCs w:val="24"/>
+        </w:rPr>
+        <w:t>,</w:t>
+      </w:r>
+      <w:r>
+        <w:rPr>
+          <w:rFonts w:asciiTheme="minorHAnsi" w:eastAsiaTheme="minorHAnsi" w:hAnsiTheme="minorHAnsi" w:cstheme="minorBidi"/>
+          <w:color w:val="auto"/>
+          <w:sz w:val="24"/>
+          <w:szCs w:val="24"/>
+        </w:rPr>
+        <w:t xml:space="preserve"> but were affected by these limitations. For instance, the implementation of deep learning models such as RNNs could significantly improve prediction accuracy for time</w:t>
+      </w:r>
+      <w:r>
+        <w:rPr>
+          <w:rFonts w:asciiTheme="minorHAnsi" w:eastAsiaTheme="minorHAnsi" w:hAnsiTheme="minorHAnsi" w:cstheme="minorBidi"/>
+          <w:color w:val="auto"/>
+          <w:sz w:val="24"/>
+          <w:szCs w:val="24"/>
+        </w:rPr>
         <w:t xml:space="preserve"> </w:t>
       </w:r>
-      <w:proofErr w:type="gramStart"/>
-      <w:r>
-        <w:t>the business</w:t>
-      </w:r>
-      <w:proofErr w:type="gramEnd"/>
-      <w:r>
-        <w:t xml:space="preserve"> end, the created models could be infused with price risk analysis, or investment decisions, used to drive business decisions, and accelerate business growth.</w:t>
-      </w:r>
-    </w:p>
-    <w:p>
-      <w:r>
-        <w:t xml:space="preserve">Tying into the technical improvements, the real time updated predictions could be fed into automated dashboards using software such as Microsoft </w:t>
-      </w:r>
-      <w:proofErr w:type="spellStart"/>
-      <w:r>
-        <w:t>PowerBI</w:t>
-      </w:r>
-      <w:proofErr w:type="spellEnd"/>
-      <w:r>
-        <w:t xml:space="preserve"> to give potential investors easy access to real-time, interpretable data.</w:t>
-      </w:r>
-    </w:p>
-    <w:p>
-      <w:r>
-        <w:t xml:space="preserve">Time constraint was also a big factor </w:t>
-      </w:r>
-      <w:proofErr w:type="gramStart"/>
-      <w:r>
-        <w:t>into</w:t>
-      </w:r>
-      <w:proofErr w:type="gramEnd"/>
-      <w:r>
-        <w:t xml:space="preserve"> the project’s implementation, improvements that could’ve been made but time constraints affected are as follows:</w:t>
-      </w:r>
-    </w:p>
-    <w:p>
-      <w:r>
-        <w:t xml:space="preserve">Implementation of Deep Learning models, </w:t>
-      </w:r>
-      <w:r>
-        <w:t xml:space="preserve">such as </w:t>
-      </w:r>
-      <w:proofErr w:type="gramStart"/>
-      <w:r>
-        <w:t>RNNs</w:t>
-      </w:r>
-      <w:proofErr w:type="gramEnd"/>
-      <w:r>
-        <w:t xml:space="preserve"> which are good for </w:t>
-      </w:r>
-      <w:proofErr w:type="gramStart"/>
-      <w:r>
-        <w:t>time</w:t>
-      </w:r>
-      <w:proofErr w:type="gramEnd"/>
-      <w:r>
-        <w:t>-series sequential data such as bitcoin prices, with numerous hidden layers and a larger data set, a model such as RNN could prove to be very accurate.</w:t>
-      </w:r>
-    </w:p>
-    <w:p>
-      <w:proofErr w:type="spellStart"/>
-      <w:r>
-        <w:t>Implemention</w:t>
-      </w:r>
-      <w:proofErr w:type="spellEnd"/>
-      <w:r>
-        <w:t xml:space="preserve"> of LSTM or ARIMA models which better fit time series models and could prove more accurate, but RapidMiner inferences and performance casting proved difficult to properly achieve within a reasonable timeframe.</w:t>
-      </w:r>
-    </w:p>
+      <w:r>
+        <w:rPr>
+          <w:rFonts w:asciiTheme="minorHAnsi" w:eastAsiaTheme="minorHAnsi" w:hAnsiTheme="minorHAnsi" w:cstheme="minorBidi"/>
+          <w:color w:val="auto"/>
+          <w:sz w:val="24"/>
+          <w:szCs w:val="24"/>
+        </w:rPr>
+        <w:t>series data like Bitcoin prices, especially when supported by larger datasets and more complex architectures. Likewise, models such as LSTM or ARIMA, which better fit time series data, could have proven more accurate results. However, due to RapidMiner’s limitations and the limited time available, it was difficult to achieve accurate inferences and prediction performance using these models within the project’s timeframe.</w:t>
+      </w:r>
+    </w:p>
+    <w:p/>
     <w:p/>
     <w:p>
       <w:pPr>
         <w:pStyle w:val="Heading2"/>
       </w:pPr>
-      <w:bookmarkStart w:id="16" w:name="_Toc197848917"/>
       <w:r>
         <w:lastRenderedPageBreak/>
         <w:t xml:space="preserve">6.3 </w:t>
@@ -8194,85 +8830,76 @@
     </w:p>
     <w:p>
       <w:r>
-        <w:t xml:space="preserve">Working on the Project has shown us extensively the KDD process, from data selection and cleaning all the way to interpretation and evaluation of data. </w:t>
-      </w:r>
-    </w:p>
-    <w:p>
-      <w:r>
-        <w:t xml:space="preserve">We were </w:t>
-      </w:r>
-      <w:r>
-        <w:t>able</w:t>
-      </w:r>
-      <w:r>
-        <w:t xml:space="preserve"> to get the skills of working with time-series sequential (yet volatile) data in a </w:t>
-      </w:r>
-      <w:r>
-        <w:t>predictive</w:t>
-      </w:r>
-      <w:r>
-        <w:t xml:space="preserve"> context</w:t>
-      </w:r>
-    </w:p>
-    <w:p>
-      <w:r>
-        <w:t>Find the balance between model complexity, parameter tuning and optimization to get the best results out numerous models which work differently and should be treated differently when optimizing.</w:t>
-      </w:r>
-    </w:p>
-    <w:p>
-      <w:r>
-        <w:t xml:space="preserve">See how ensemble modeling techniques offer advantage in balancing </w:t>
-      </w:r>
-      <w:proofErr w:type="gramStart"/>
-      <w:r>
-        <w:t>strengths</w:t>
-      </w:r>
-      <w:proofErr w:type="gramEnd"/>
-      <w:r>
-        <w:t xml:space="preserve"> of different models while reducing weaknesses.</w:t>
-      </w:r>
-    </w:p>
-    <w:p>
-      <w:r>
-        <w:t>How there are certain metrics which allow us to evaluate the accuracy of any given regression model/algorithm such as RMSE, AE, R and R</w:t>
-      </w:r>
-      <w:r>
-        <w:rPr>
-          <w:vertAlign w:val="superscript"/>
-        </w:rPr>
-        <w:t>2</w:t>
-      </w:r>
-      <w:r>
-        <w:t>.</w:t>
-      </w:r>
-    </w:p>
-    <w:p>
-      <w:r>
-        <w:t xml:space="preserve">We also were able to learn how to interpret Performance of models through visualizations such as scatter </w:t>
-      </w:r>
-      <w:proofErr w:type="gramStart"/>
-      <w:r>
-        <w:t>plots, and</w:t>
-      </w:r>
-      <w:proofErr w:type="gramEnd"/>
-      <w:r>
-        <w:t xml:space="preserve"> make inferences and insights all throughout them. </w:t>
-      </w:r>
-    </w:p>
-    <w:p>
-      <w:r>
-        <w:t xml:space="preserve">We also </w:t>
-      </w:r>
-      <w:proofErr w:type="gramStart"/>
-      <w:r>
-        <w:t>learned on</w:t>
-      </w:r>
-      <w:proofErr w:type="gramEnd"/>
-      <w:r>
-        <w:t xml:space="preserve"> how to effectively and efficiently troubleshoot shortcomings both on model building, model evaluation, and results interpretation. Through making these mistakes and having to fix them, we’ve gathered a deeper understanding of how machine learning pipelines function on a fundamental level.</w:t>
-      </w:r>
-    </w:p>
-    <w:p/>
+        <w:t>Working on the project has extensively shown us the KDD process, from data selection and cleaning to the interpretation and evaluation of data. Along the way</w:t>
+      </w:r>
+      <w:r>
+        <w:t xml:space="preserve">, </w:t>
+      </w:r>
+      <w:r>
+        <w:t>we</w:t>
+      </w:r>
+      <w:r>
+        <w:t xml:space="preserve"> developed the skills to work with time series sequential (yet volatile) data in a predictive context. </w:t>
+      </w:r>
+      <w:r>
+        <w:t>In addition</w:t>
+      </w:r>
+      <w:r>
+        <w:t xml:space="preserve">, we learned to </w:t>
+      </w:r>
+      <w:r>
+        <w:t>find</w:t>
+      </w:r>
+      <w:r>
+        <w:t xml:space="preserve"> the balance between model complexity, parameter tuning, and optimization to achieve the best results from numerous models that function differently and require distinct approaches during optimization. </w:t>
+      </w:r>
+    </w:p>
+    <w:p>
+      <w:r>
+        <w:t>Moreover,</w:t>
+      </w:r>
+      <w:r>
+        <w:t xml:space="preserve"> we saw</w:t>
+      </w:r>
+      <w:r>
+        <w:t xml:space="preserve"> how ensemble modeling techniques offer an advantage in balancing the strengths of different models while reducing weaknesses. </w:t>
+      </w:r>
+      <w:r>
+        <w:t>We also came to understand</w:t>
+      </w:r>
+      <w:r>
+        <w:t xml:space="preserve"> that there</w:t>
+      </w:r>
+      <w:r>
+        <w:t xml:space="preserve"> are certain metrics that allow us to evaluate the accuracy of any given regression model or algorithm, such as RMSE, AE, R, and R². </w:t>
+      </w:r>
+      <w:r>
+        <w:t>Furthermore,</w:t>
+      </w:r>
+      <w:r>
+        <w:t xml:space="preserve"> we</w:t>
+      </w:r>
+      <w:r>
+        <w:t xml:space="preserve"> </w:t>
+      </w:r>
+      <w:r>
+        <w:t xml:space="preserve">learned how to interpret the performance of models through visualizations such as scatter plots, and make inferences and insights all throughout them. </w:t>
+      </w:r>
+    </w:p>
+    <w:p>
+      <w:r>
+        <w:t>Finally,</w:t>
+      </w:r>
+      <w:r>
+        <w:t xml:space="preserve"> we </w:t>
+      </w:r>
+      <w:r>
+        <w:t>learned how to effectively and efficiently troubleshoot shortcomings in model building, model evaluation, and results interpretation. By making these mistakes and having to fix them, we’ve gained a deeper understanding of how machine learning pipelines function on a fundamental level.</w:t>
+      </w:r>
+      <w:r>
+        <w:t xml:space="preserve"> </w:t>
+      </w:r>
+    </w:p>
     <w:p/>
     <w:p/>
     <w:p/>

</xml_diff>